<commit_message>
Added some notes in the midterm notes
</commit_message>
<xml_diff>
--- a/MIDTERMS/Midterm Notes/Cascading Style Sheets.docx
+++ b/MIDTERMS/Midterm Notes/Cascading Style Sheets.docx
@@ -10,7 +10,6 @@
           <w:sz w:val="36"/>
         </w:rPr>
       </w:pPr>
-      <w:bookmarkStart w:id="0" w:name="_GoBack"/>
       <w:r>
         <w:rPr>
           <w:b/>
@@ -19,10 +18,23 @@
         <w:t>Cascading Style Sheets (CSS)</w:t>
       </w:r>
     </w:p>
-    <w:bookmarkEnd w:id="0"/>
-    <w:p>
-      <w:r>
-        <w:t>-used to specify the presentation of structurally marked up documents</w:t>
+    <w:p>
+      <w:r>
+        <w:t>-used to specify the presentation</w:t>
+      </w:r>
+      <w:r>
+        <w:t xml:space="preserve"> (</w:t>
+      </w:r>
+      <w:proofErr w:type="spellStart"/>
+      <w:r>
+        <w:t>e.g</w:t>
+      </w:r>
+      <w:proofErr w:type="spellEnd"/>
+      <w:r>
+        <w:t xml:space="preserve"> Layout, formatting, fonts, colors, etc.)</w:t>
+      </w:r>
+      <w:r>
+        <w:t xml:space="preserve"> of structurally marked up documents</w:t>
       </w:r>
     </w:p>
     <w:p>
@@ -108,13 +120,7 @@
         </w:numPr>
       </w:pPr>
       <w:r>
-        <w:t>CSS Level 2</w:t>
-      </w:r>
-      <w:r>
-        <w:t xml:space="preserve"> (CSS</w:t>
-      </w:r>
-      <w:r>
-        <w:t xml:space="preserve"> 2, W3C Recommendation, May 1998</w:t>
+        <w:t>CSS Level 2 (CSS 2, W3C Recommendation, May 1998</w:t>
       </w:r>
     </w:p>
     <w:p>
@@ -126,13 +132,7 @@
         </w:numPr>
       </w:pPr>
       <w:r>
-        <w:t>CSS Level 2 Revision 1</w:t>
-      </w:r>
-      <w:r>
-        <w:t xml:space="preserve"> (CSS </w:t>
-      </w:r>
-      <w:r>
-        <w:t>2.1, W3C Recommendation, Jun 2011</w:t>
+        <w:t>CSS Level 2 Revision 1 (CSS 2.1, W3C Recommendation, Jun 2011</w:t>
       </w:r>
     </w:p>
     <w:p>
@@ -377,6 +377,7 @@
         </w:numPr>
       </w:pPr>
       <w:r>
+        <w:lastRenderedPageBreak/>
         <w:t>Transition</w:t>
       </w:r>
     </w:p>
@@ -389,7 +390,6 @@
         </w:numPr>
       </w:pPr>
       <w:r>
-        <w:lastRenderedPageBreak/>
         <w:t>CSS</w:t>
       </w:r>
     </w:p>
@@ -559,10 +559,92 @@
         <w:ind w:left="720" w:firstLine="720"/>
       </w:pPr>
       <w:r>
-        <w:t>/*CSS Comments */</w:t>
-      </w:r>
-    </w:p>
-    <w:p/>
+        <w:t>/*</w:t>
+      </w:r>
+      <w:r>
+        <w:t xml:space="preserve"> example of a CSS Rule…</w:t>
+      </w:r>
+      <w:r>
+        <w:t xml:space="preserve"> */</w:t>
+      </w:r>
+    </w:p>
+    <w:p>
+      <w:r>
+        <w:tab/>
+      </w:r>
+      <w:r>
+        <w:tab/>
+      </w:r>
+      <w:r>
+        <w:t xml:space="preserve">h1 + </w:t>
+      </w:r>
+      <w:proofErr w:type="spellStart"/>
+      <w:r>
+        <w:t>ul</w:t>
+      </w:r>
+      <w:proofErr w:type="spellEnd"/>
+      <w:r>
+        <w:t xml:space="preserve"> &gt; a [target] {</w:t>
+      </w:r>
+    </w:p>
+    <w:p>
+      <w:r>
+        <w:tab/>
+      </w:r>
+      <w:r>
+        <w:tab/>
+        <w:t>background-color: #bada55;</w:t>
+      </w:r>
+    </w:p>
+    <w:p>
+      <w:r>
+        <w:tab/>
+      </w:r>
+      <w:r>
+        <w:tab/>
+        <w:t>color: yellow;</w:t>
+      </w:r>
+    </w:p>
+    <w:p>
+      <w:r>
+        <w:tab/>
+      </w:r>
+      <w:r>
+        <w:tab/>
+        <w:t>font-f</w:t>
+      </w:r>
+      <w:bookmarkStart w:id="0" w:name="_GoBack"/>
+      <w:bookmarkEnd w:id="0"/>
+      <w:r>
+        <w:t>amily: ‘Times New Roman’, serif;</w:t>
+      </w:r>
+    </w:p>
+    <w:p>
+      <w:r>
+        <w:tab/>
+      </w:r>
+      <w:r>
+        <w:tab/>
+        <w:t>margin: 10px 20px;</w:t>
+      </w:r>
+    </w:p>
+    <w:p>
+      <w:r>
+        <w:tab/>
+      </w:r>
+      <w:r>
+        <w:tab/>
+        <w:t>padding: auto 1em 0 20px;</w:t>
+      </w:r>
+    </w:p>
+    <w:p>
+      <w:pPr>
+        <w:ind w:left="720" w:firstLine="720"/>
+      </w:pPr>
+      <w:r>
+        <w:t>}</w:t>
+      </w:r>
+    </w:p>
     <w:p>
       <w:r>
         <w:t>CSS Selectors</w:t>
@@ -641,8 +723,9 @@
       <w:r>
         <w:rPr>
           <w:noProof/>
-          <w:lang w:eastAsia="en-PH"/>
+          <w:lang w:val="en-US"/>
         </w:rPr>
+        <w:lastRenderedPageBreak/>
         <mc:AlternateContent>
           <mc:Choice Requires="wps">
             <w:drawing>
@@ -754,7 +837,7 @@
       <w:r>
         <w:rPr>
           <w:noProof/>
-          <w:lang w:eastAsia="en-PH"/>
+          <w:lang w:val="en-US"/>
         </w:rPr>
         <mc:AlternateContent>
           <mc:Choice Requires="wps">
@@ -863,7 +946,7 @@
       <w:r>
         <w:rPr>
           <w:noProof/>
-          <w:lang w:eastAsia="en-PH"/>
+          <w:lang w:val="en-US"/>
         </w:rPr>
         <mc:AlternateContent>
           <mc:Choice Requires="wps">
@@ -1018,7 +1101,7 @@
       <w:r>
         <w:rPr>
           <w:noProof/>
-          <w:lang w:eastAsia="en-PH"/>
+          <w:lang w:val="en-US"/>
         </w:rPr>
         <mc:AlternateContent>
           <mc:Choice Requires="wps">
@@ -1391,6 +1474,7 @@
         <w:ind w:left="720"/>
       </w:pPr>
       <w:r>
+        <w:lastRenderedPageBreak/>
         <w:t>Simple Selectors</w:t>
       </w:r>
     </w:p>
@@ -1451,10 +1535,7 @@
         </w:numPr>
       </w:pPr>
       <w:r>
-        <w:t xml:space="preserve">Attribute Selector – </w:t>
-      </w:r>
-      <w:r>
-        <w:t>value of attributes (</w:t>
+        <w:t>Attribute Selector – value of attributes (</w:t>
       </w:r>
       <w:proofErr w:type="spellStart"/>
       <w:r>
@@ -1498,10 +1579,7 @@
         </w:numPr>
       </w:pPr>
       <w:r>
-        <w:t xml:space="preserve">Target </w:t>
-      </w:r>
-      <w:r>
-        <w:t>Pseudo-Classes</w:t>
+        <w:t>Target Pseudo-Classes</w:t>
       </w:r>
     </w:p>
     <w:p>
@@ -1513,10 +1591,7 @@
         </w:numPr>
       </w:pPr>
       <w:r>
-        <w:t xml:space="preserve">Language </w:t>
-      </w:r>
-      <w:r>
-        <w:t>Pseudo-Classes</w:t>
+        <w:t>Language Pseudo-Classes</w:t>
       </w:r>
     </w:p>
     <w:p>
@@ -1528,10 +1603,7 @@
         </w:numPr>
       </w:pPr>
       <w:r>
-        <w:t xml:space="preserve">UI Element State </w:t>
-      </w:r>
-      <w:r>
-        <w:t>Pseudo-Classes</w:t>
+        <w:t>UI Element State Pseudo-Classes</w:t>
       </w:r>
     </w:p>
     <w:p>
@@ -1543,11 +1615,7 @@
         </w:numPr>
       </w:pPr>
       <w:r>
-        <w:lastRenderedPageBreak/>
-        <w:t xml:space="preserve">Structural </w:t>
-      </w:r>
-      <w:r>
-        <w:t>Pseudo-Classes</w:t>
+        <w:t>Structural Pseudo-Classes</w:t>
       </w:r>
     </w:p>
     <w:p>
@@ -1559,10 +1627,7 @@
         </w:numPr>
       </w:pPr>
       <w:r>
-        <w:t xml:space="preserve">Negation </w:t>
-      </w:r>
-      <w:r>
-        <w:t>Pseudo-Classes</w:t>
+        <w:t>Negation Pseudo-Classes</w:t>
       </w:r>
     </w:p>
     <w:sectPr>

</xml_diff>

<commit_message>
Started midterm.html and added images source
</commit_message>
<xml_diff>
--- a/MIDTERMS/Midterm Notes/Cascading Style Sheets.docx
+++ b/MIDTERMS/Midterm Notes/Cascading Style Sheets.docx
@@ -10,6 +10,7 @@
           <w:sz w:val="36"/>
         </w:rPr>
       </w:pPr>
+      <w:bookmarkStart w:id="0" w:name="_GoBack"/>
       <w:r>
         <w:rPr>
           <w:b/>
@@ -23,15 +24,7 @@
         <w:t>-used to specify the presentation</w:t>
       </w:r>
       <w:r>
-        <w:t xml:space="preserve"> (</w:t>
-      </w:r>
-      <w:proofErr w:type="spellStart"/>
-      <w:r>
-        <w:t>e.g</w:t>
-      </w:r>
-      <w:proofErr w:type="spellEnd"/>
-      <w:r>
-        <w:t xml:space="preserve"> Layout, formatting, fonts, colors, etc.)</w:t>
+        <w:t xml:space="preserve"> (e.g Layout, formatting, fonts, colors, etc.)</w:t>
       </w:r>
       <w:r>
         <w:t xml:space="preserve"> of structurally marked up documents</w:t>
@@ -41,35 +34,14 @@
       <w:r>
         <w:t xml:space="preserve">-developed by </w:t>
       </w:r>
-      <w:proofErr w:type="spellStart"/>
-      <w:r>
-        <w:t>Håkon</w:t>
-      </w:r>
-      <w:proofErr w:type="spellEnd"/>
-      <w:r>
-        <w:t xml:space="preserve"> </w:t>
-      </w:r>
-      <w:proofErr w:type="spellStart"/>
-      <w:r>
-        <w:t>Wium</w:t>
-      </w:r>
-      <w:proofErr w:type="spellEnd"/>
-      <w:r>
-        <w:t xml:space="preserve"> Lie </w:t>
+      <w:r>
+        <w:t xml:space="preserve">Håkon Wium Lie </w:t>
       </w:r>
       <w:r>
         <w:t xml:space="preserve">(CHSS) and </w:t>
       </w:r>
       <w:r>
-        <w:t xml:space="preserve">Bert </w:t>
-      </w:r>
-      <w:proofErr w:type="spellStart"/>
-      <w:r>
-        <w:t>Bos</w:t>
-      </w:r>
-      <w:proofErr w:type="spellEnd"/>
-      <w:r>
-        <w:t xml:space="preserve"> </w:t>
+        <w:t xml:space="preserve">Bert Bos </w:t>
       </w:r>
       <w:r>
         <w:t xml:space="preserve">(SSP) in </w:t>
@@ -110,6 +82,9 @@
       <w:r>
         <w:t>CSS Level 1 (CSS 1, W3C Recommendation, Dec 1996</w:t>
       </w:r>
+      <w:r>
+        <w:t>)</w:t>
+      </w:r>
     </w:p>
     <w:p>
       <w:pPr>
@@ -122,6 +97,9 @@
       <w:r>
         <w:t>CSS Level 2 (CSS 2, W3C Recommendation, May 1998</w:t>
       </w:r>
+      <w:r>
+        <w:t>)</w:t>
+      </w:r>
     </w:p>
     <w:p>
       <w:pPr>
@@ -134,6 +112,9 @@
       <w:r>
         <w:t>CSS Level 2 Revision 1 (CSS 2.1, W3C Recommendation, Jun 2011</w:t>
       </w:r>
+      <w:r>
+        <w:t>)</w:t>
+      </w:r>
     </w:p>
     <w:p>
       <w:pPr>
@@ -245,23 +226,7 @@
         </w:numPr>
       </w:pPr>
       <w:r>
-        <w:t>some browsers provide (non-standard) alternatives through plugins/extensions (</w:t>
-      </w:r>
-      <w:proofErr w:type="spellStart"/>
-      <w:r>
-        <w:t>i.e</w:t>
-      </w:r>
-      <w:proofErr w:type="spellEnd"/>
-      <w:r>
-        <w:t xml:space="preserve"> Stylish, Web Maker, </w:t>
-      </w:r>
-      <w:proofErr w:type="spellStart"/>
-      <w:r>
-        <w:t>JSbin</w:t>
-      </w:r>
-      <w:proofErr w:type="spellEnd"/>
-      <w:r>
-        <w:t>, CSS-Tricks)</w:t>
+        <w:t>some browsers provide (non-standard) alternatives through plugins/extensions (i.e Stylish, Web Maker, JSbin, CSS-Tricks)</w:t>
       </w:r>
     </w:p>
     <w:p>
@@ -503,16 +468,11 @@
         </w:numPr>
       </w:pPr>
       <w:r>
-        <w:t>@</w:t>
-      </w:r>
-      <w:proofErr w:type="spellStart"/>
-      <w:r>
-        <w:t>k</w:t>
+        <w:t>@k</w:t>
       </w:r>
       <w:r>
         <w:t>eyframes</w:t>
       </w:r>
-      <w:proofErr w:type="spellEnd"/>
     </w:p>
     <w:p>
       <w:pPr>
@@ -523,15 +483,7 @@
         </w:numPr>
       </w:pPr>
       <w:r>
-        <w:t>CSS Rule Sets (</w:t>
-      </w:r>
-      <w:proofErr w:type="spellStart"/>
-      <w:r>
-        <w:t>a.k.a</w:t>
-      </w:r>
-      <w:proofErr w:type="spellEnd"/>
-      <w:r>
-        <w:t xml:space="preserve"> CSS Rules, Style Rules)</w:t>
+        <w:t>CSS Rule Sets (a.k.a CSS Rules, Style Rules)</w:t>
       </w:r>
     </w:p>
     <w:p>
@@ -576,15 +528,7 @@
         <w:tab/>
       </w:r>
       <w:r>
-        <w:t xml:space="preserve">h1 + </w:t>
-      </w:r>
-      <w:proofErr w:type="spellStart"/>
-      <w:r>
-        <w:t>ul</w:t>
-      </w:r>
-      <w:proofErr w:type="spellEnd"/>
-      <w:r>
-        <w:t xml:space="preserve"> &gt; a [target] {</w:t>
+        <w:t>h1 + ul &gt; a [target] {</w:t>
       </w:r>
     </w:p>
     <w:p>
@@ -611,12 +555,7 @@
       </w:r>
       <w:r>
         <w:tab/>
-        <w:t>font-f</w:t>
-      </w:r>
-      <w:bookmarkStart w:id="0" w:name="_GoBack"/>
-      <w:bookmarkEnd w:id="0"/>
-      <w:r>
-        <w:t>amily: ‘Times New Roman’, serif;</w:t>
+        <w:t>font-family: ‘Times New Roman’, serif;</w:t>
       </w:r>
     </w:p>
     <w:p>
@@ -693,37 +632,19 @@
         <w:ind w:left="2880"/>
       </w:pPr>
       <w:r>
-        <w:t xml:space="preserve">-chain of one or more sequences of simple selectors separated by </w:t>
-      </w:r>
-      <w:proofErr w:type="spellStart"/>
-      <w:r>
-        <w:t>combinators</w:t>
-      </w:r>
-      <w:proofErr w:type="spellEnd"/>
-    </w:p>
-    <w:p>
-      <w:proofErr w:type="spellStart"/>
-      <w:r>
-        <w:t>img.brand</w:t>
-      </w:r>
-      <w:proofErr w:type="spellEnd"/>
-      <w:r>
-        <w:t xml:space="preserve"> [</w:t>
-      </w:r>
-      <w:proofErr w:type="spellStart"/>
-      <w:r>
-        <w:t>src</w:t>
-      </w:r>
-      <w:proofErr w:type="spellEnd"/>
-      <w:r>
-        <w:t>*=google]</w:t>
+        <w:t>-chain of one or more sequences of simple selectors separated by combinators</w:t>
+      </w:r>
+    </w:p>
+    <w:p>
+      <w:r>
+        <w:t>img.brand [src*=google]</w:t>
       </w:r>
     </w:p>
     <w:p>
       <w:r>
         <w:rPr>
           <w:noProof/>
-          <w:lang w:val="en-US"/>
+          <w:lang w:eastAsia="en-PH"/>
         </w:rPr>
         <w:lastRenderedPageBreak/>
         <mc:AlternateContent>
@@ -781,13 +702,8 @@
                       <wps:txbx>
                         <w:txbxContent>
                           <w:p>
-                            <w:proofErr w:type="gramStart"/>
                             <w:r>
-                              <w:t>type</w:t>
-                            </w:r>
-                            <w:proofErr w:type="gramEnd"/>
-                            <w:r>
-                              <w:t xml:space="preserve"> element</w:t>
+                              <w:t>type element</w:t>
                             </w:r>
                           </w:p>
                         </w:txbxContent>
@@ -837,7 +753,7 @@
       <w:r>
         <w:rPr>
           <w:noProof/>
-          <w:lang w:val="en-US"/>
+          <w:lang w:eastAsia="en-PH"/>
         </w:rPr>
         <mc:AlternateContent>
           <mc:Choice Requires="wps">
@@ -894,13 +810,8 @@
                       <wps:txbx>
                         <w:txbxContent>
                           <w:p>
-                            <w:proofErr w:type="gramStart"/>
                             <w:r>
-                              <w:t>attribute</w:t>
-                            </w:r>
-                            <w:proofErr w:type="gramEnd"/>
-                            <w:r>
-                              <w:t xml:space="preserve"> element</w:t>
+                              <w:t>attribute element</w:t>
                             </w:r>
                           </w:p>
                         </w:txbxContent>
@@ -946,7 +857,7 @@
       <w:r>
         <w:rPr>
           <w:noProof/>
-          <w:lang w:val="en-US"/>
+          <w:lang w:eastAsia="en-PH"/>
         </w:rPr>
         <mc:AlternateContent>
           <mc:Choice Requires="wps">
@@ -1003,13 +914,8 @@
                       <wps:txbx>
                         <w:txbxContent>
                           <w:p>
-                            <w:proofErr w:type="gramStart"/>
                             <w:r>
-                              <w:t>class</w:t>
-                            </w:r>
-                            <w:proofErr w:type="gramEnd"/>
-                            <w:r>
-                              <w:t xml:space="preserve"> element</w:t>
+                              <w:t>class element</w:t>
                             </w:r>
                           </w:p>
                         </w:txbxContent>
@@ -1060,48 +966,20 @@
       </w:r>
     </w:p>
     <w:p>
-      <w:proofErr w:type="gramStart"/>
-      <w:r>
-        <w:t>article</w:t>
-      </w:r>
-      <w:proofErr w:type="gramEnd"/>
-      <w:r>
-        <w:t xml:space="preserve"> [date-time=latest] &gt; </w:t>
-      </w:r>
-      <w:proofErr w:type="spellStart"/>
-      <w:r>
-        <w:t>ul</w:t>
-      </w:r>
-      <w:proofErr w:type="spellEnd"/>
-      <w:r>
-        <w:t xml:space="preserve">: last-of-type + </w:t>
-      </w:r>
-      <w:proofErr w:type="spellStart"/>
-      <w:r>
-        <w:t>p.note</w:t>
-      </w:r>
-      <w:proofErr w:type="spellEnd"/>
-    </w:p>
-    <w:p>
-      <w:proofErr w:type="spellStart"/>
-      <w:proofErr w:type="gramStart"/>
-      <w:r>
-        <w:t>section#</w:t>
-      </w:r>
-      <w:proofErr w:type="gramEnd"/>
-      <w:r>
-        <w:t>adverts</w:t>
-      </w:r>
-      <w:proofErr w:type="spellEnd"/>
-      <w:r>
-        <w:t>: hover &gt; header.info + *[title]::after</w:t>
+      <w:r>
+        <w:t>article [date-time=latest] &gt; ul: last-of-type + p.note</w:t>
+      </w:r>
+    </w:p>
+    <w:p>
+      <w:r>
+        <w:t>section#adverts: hover &gt; header.info + *[title]::after</w:t>
       </w:r>
     </w:p>
     <w:p>
       <w:r>
         <w:rPr>
           <w:noProof/>
-          <w:lang w:val="en-US"/>
+          <w:lang w:eastAsia="en-PH"/>
         </w:rPr>
         <mc:AlternateContent>
           <mc:Choice Requires="wps">
@@ -1158,16 +1036,11 @@
                       <wps:txbx>
                         <w:txbxContent>
                           <w:p>
-                            <w:proofErr w:type="gramStart"/>
                             <w:r>
                               <w:t>pse</w:t>
                             </w:r>
                             <w:r>
-                              <w:t>udo</w:t>
-                            </w:r>
-                            <w:proofErr w:type="gramEnd"/>
-                            <w:r>
-                              <w:t xml:space="preserve"> element</w:t>
+                              <w:t>udo element</w:t>
                             </w:r>
                           </w:p>
                         </w:txbxContent>
@@ -1249,20 +1122,13 @@
         <w:ind w:left="3600"/>
       </w:pPr>
       <w:r>
-        <w:t xml:space="preserve">-chain of simple selectors not separated by </w:t>
-      </w:r>
-      <w:proofErr w:type="spellStart"/>
-      <w:r>
-        <w:t>combinators</w:t>
-      </w:r>
-      <w:proofErr w:type="spellEnd"/>
-    </w:p>
-    <w:p>
-      <w:proofErr w:type="spellStart"/>
+        <w:t>-chain of simple selectors not separated by combinators</w:t>
+      </w:r>
+    </w:p>
+    <w:p>
       <w:r>
         <w:t>Combinators</w:t>
       </w:r>
-      <w:proofErr w:type="spellEnd"/>
     </w:p>
     <w:p>
       <w:r>
@@ -1287,15 +1153,7 @@
         <w:ind w:left="1440" w:firstLine="720"/>
       </w:pPr>
       <w:r>
-        <w:t>-</w:t>
-      </w:r>
-      <w:proofErr w:type="gramStart"/>
-      <w:r>
-        <w:t>comma-</w:t>
-      </w:r>
-      <w:proofErr w:type="gramEnd"/>
-      <w:r>
-        <w:t>separated list of selectors representing the union of all elements selected by each of the selectors in the list</w:t>
+        <w:t>-comma-separated list of selectors representing the union of all elements selected by each of the selectors in the list</w:t>
       </w:r>
     </w:p>
     <w:p>
@@ -1303,13 +1161,8 @@
         <w:ind w:firstLine="720"/>
       </w:pPr>
       <w:r>
-        <w:t xml:space="preserve">Types of </w:t>
-      </w:r>
-      <w:proofErr w:type="spellStart"/>
-      <w:r>
-        <w:t>Combinators</w:t>
-      </w:r>
-      <w:proofErr w:type="spellEnd"/>
+        <w:t>Types of Combinators</w:t>
+      </w:r>
     </w:p>
     <w:p>
       <w:pPr>
@@ -1320,15 +1173,7 @@
         </w:numPr>
       </w:pPr>
       <w:r>
-        <w:t xml:space="preserve">Descendant </w:t>
-      </w:r>
-      <w:proofErr w:type="spellStart"/>
-      <w:r>
-        <w:t>Combinator</w:t>
-      </w:r>
-      <w:proofErr w:type="spellEnd"/>
-      <w:r>
-        <w:t xml:space="preserve"> - (whitespace)</w:t>
+        <w:t>Descendant Combinator - (whitespace)</w:t>
       </w:r>
     </w:p>
     <w:p>
@@ -1340,15 +1185,7 @@
         </w:numPr>
       </w:pPr>
       <w:r>
-        <w:t xml:space="preserve">Child </w:t>
-      </w:r>
-      <w:proofErr w:type="spellStart"/>
-      <w:r>
-        <w:t>Combinator</w:t>
-      </w:r>
-      <w:proofErr w:type="spellEnd"/>
-      <w:r>
-        <w:t xml:space="preserve"> (&gt;)</w:t>
+        <w:t>Child Combinator (&gt;)</w:t>
       </w:r>
     </w:p>
     <w:p>
@@ -1360,13 +1197,8 @@
         </w:numPr>
       </w:pPr>
       <w:r>
-        <w:t xml:space="preserve">Sibling </w:t>
-      </w:r>
-      <w:proofErr w:type="spellStart"/>
-      <w:r>
-        <w:t>Combinator</w:t>
-      </w:r>
-      <w:proofErr w:type="spellEnd"/>
+        <w:t>Sibling Combinator</w:t>
+      </w:r>
     </w:p>
     <w:p>
       <w:pPr>
@@ -1457,15 +1289,7 @@
     </w:p>
     <w:p>
       <w:r>
-        <w:t xml:space="preserve">($) – </w:t>
-      </w:r>
-      <w:proofErr w:type="gramStart"/>
-      <w:r>
-        <w:t>post</w:t>
-      </w:r>
-      <w:proofErr w:type="gramEnd"/>
-      <w:r>
-        <w:t>/ last</w:t>
+        <w:t>($) – post/ last</w:t>
       </w:r>
     </w:p>
     <w:p/>
@@ -1535,15 +1359,7 @@
         </w:numPr>
       </w:pPr>
       <w:r>
-        <w:t>Attribute Selector – value of attributes (</w:t>
-      </w:r>
-      <w:proofErr w:type="spellStart"/>
-      <w:r>
-        <w:t>i.e</w:t>
-      </w:r>
-      <w:proofErr w:type="spellEnd"/>
-      <w:r>
-        <w:t xml:space="preserve"> p[class=lead])</w:t>
+        <w:t>Attribute Selector – value of attributes (i.e p[class=lead])</w:t>
       </w:r>
     </w:p>
     <w:p>
@@ -1629,6 +1445,7 @@
       <w:r>
         <w:t>Negation Pseudo-Classes</w:t>
       </w:r>
+      <w:bookmarkEnd w:id="0"/>
     </w:p>
     <w:sectPr>
       <w:pgSz w:w="12240" w:h="15840"/>

</xml_diff>

<commit_message>
Added some notes, edited notes, (placings)
</commit_message>
<xml_diff>
--- a/MIDTERMS/Midterm Notes/Cascading Style Sheets.docx
+++ b/MIDTERMS/Midterm Notes/Cascading Style Sheets.docx
@@ -1,6 +1,6 @@
 
 <file path=word/document.xml><?xml version="1.0" encoding="utf-8"?>
-<w:document xmlns:wpc="http://schemas.microsoft.com/office/word/2010/wordprocessingCanvas" xmlns:cx="http://schemas.microsoft.com/office/drawing/2014/chartex" xmlns:cx1="http://schemas.microsoft.com/office/drawing/2015/9/8/chartex" xmlns:mc="http://schemas.openxmlformats.org/markup-compatibility/2006" xmlns:o="urn:schemas-microsoft-com:office:office" xmlns:r="http://schemas.openxmlformats.org/officeDocument/2006/relationships" xmlns:m="http://schemas.openxmlformats.org/officeDocument/2006/math" xmlns:v="urn:schemas-microsoft-com:vml" xmlns:wp14="http://schemas.microsoft.com/office/word/2010/wordprocessingDrawing" xmlns:wp="http://schemas.openxmlformats.org/drawingml/2006/wordprocessingDrawing" xmlns:w10="urn:schemas-microsoft-com:office:word" xmlns:w="http://schemas.openxmlformats.org/wordprocessingml/2006/main" xmlns:w14="http://schemas.microsoft.com/office/word/2010/wordml" xmlns:w15="http://schemas.microsoft.com/office/word/2012/wordml" xmlns:w16se="http://schemas.microsoft.com/office/word/2015/wordml/symex" xmlns:wpg="http://schemas.microsoft.com/office/word/2010/wordprocessingGroup" xmlns:wpi="http://schemas.microsoft.com/office/word/2010/wordprocessingInk" xmlns:wne="http://schemas.microsoft.com/office/word/2006/wordml" xmlns:wps="http://schemas.microsoft.com/office/word/2010/wordprocessingShape" mc:Ignorable="w14 w15 w16se wp14">
+<w:document xmlns:wpc="http://schemas.microsoft.com/office/word/2010/wordprocessingCanvas" xmlns:cx="http://schemas.microsoft.com/office/drawing/2014/chartex" xmlns:cx1="http://schemas.microsoft.com/office/drawing/2015/9/8/chartex" xmlns:cx2="http://schemas.microsoft.com/office/drawing/2015/10/21/chartex" xmlns:cx3="http://schemas.microsoft.com/office/drawing/2016/5/9/chartex" xmlns:cx4="http://schemas.microsoft.com/office/drawing/2016/5/10/chartex" xmlns:cx5="http://schemas.microsoft.com/office/drawing/2016/5/11/chartex" xmlns:cx6="http://schemas.microsoft.com/office/drawing/2016/5/12/chartex" xmlns:cx7="http://schemas.microsoft.com/office/drawing/2016/5/13/chartex" xmlns:cx8="http://schemas.microsoft.com/office/drawing/2016/5/14/chartex" xmlns:mc="http://schemas.openxmlformats.org/markup-compatibility/2006" xmlns:aink="http://schemas.microsoft.com/office/drawing/2016/ink" xmlns:am3d="http://schemas.microsoft.com/office/drawing/2017/model3d" xmlns:o="urn:schemas-microsoft-com:office:office" xmlns:r="http://schemas.openxmlformats.org/officeDocument/2006/relationships" xmlns:m="http://schemas.openxmlformats.org/officeDocument/2006/math" xmlns:v="urn:schemas-microsoft-com:vml" xmlns:wp14="http://schemas.microsoft.com/office/word/2010/wordprocessingDrawing" xmlns:wp="http://schemas.openxmlformats.org/drawingml/2006/wordprocessingDrawing" xmlns:w10="urn:schemas-microsoft-com:office:word" xmlns:w="http://schemas.openxmlformats.org/wordprocessingml/2006/main" xmlns:w14="http://schemas.microsoft.com/office/word/2010/wordml" xmlns:w15="http://schemas.microsoft.com/office/word/2012/wordml" xmlns:w16cid="http://schemas.microsoft.com/office/word/2016/wordml/cid" xmlns:w16se="http://schemas.microsoft.com/office/word/2015/wordml/symex" xmlns:wpg="http://schemas.microsoft.com/office/word/2010/wordprocessingGroup" xmlns:wpi="http://schemas.microsoft.com/office/word/2010/wordprocessingInk" xmlns:wne="http://schemas.microsoft.com/office/word/2006/wordml" xmlns:wps="http://schemas.microsoft.com/office/word/2010/wordprocessingShape" mc:Ignorable="w14 w15 w16se w16cid wp14">
   <w:body>
     <w:p>
       <w:pPr>
@@ -61,15 +61,7 @@
         <w:t xml:space="preserve">(CHSS) and </w:t>
       </w:r>
       <w:r>
-        <w:t xml:space="preserve">Bert </w:t>
-      </w:r>
-      <w:proofErr w:type="spellStart"/>
-      <w:r>
-        <w:t>Bos</w:t>
-      </w:r>
-      <w:proofErr w:type="spellEnd"/>
-      <w:r>
-        <w:t xml:space="preserve"> </w:t>
+        <w:t xml:space="preserve">Bert Bos </w:t>
       </w:r>
       <w:r>
         <w:t xml:space="preserve">(SSP) in </w:t>
@@ -512,16 +504,11 @@
         </w:numPr>
       </w:pPr>
       <w:r>
-        <w:t>@</w:t>
-      </w:r>
-      <w:proofErr w:type="spellStart"/>
-      <w:r>
-        <w:t>k</w:t>
+        <w:t>@k</w:t>
       </w:r>
       <w:r>
         <w:t>eyframes</w:t>
       </w:r>
-      <w:proofErr w:type="spellEnd"/>
     </w:p>
     <w:p>
       <w:pPr>
@@ -602,14 +589,7 @@
       </w:r>
       <w:r>
         <w:tab/>
-      </w:r>
-      <w:proofErr w:type="gramStart"/>
-      <w:r>
-        <w:t>background-color</w:t>
-      </w:r>
-      <w:proofErr w:type="gramEnd"/>
-      <w:r>
-        <w:t>: #bada55;</w:t>
+        <w:t>background-color: #bada55;</w:t>
       </w:r>
     </w:p>
     <w:p>
@@ -618,14 +598,7 @@
       </w:r>
       <w:r>
         <w:tab/>
-      </w:r>
-      <w:proofErr w:type="gramStart"/>
-      <w:r>
-        <w:t>color</w:t>
-      </w:r>
-      <w:proofErr w:type="gramEnd"/>
-      <w:r>
-        <w:t>: yellow;</w:t>
+        <w:t>color: yellow;</w:t>
       </w:r>
     </w:p>
     <w:p>
@@ -634,14 +607,7 @@
       </w:r>
       <w:r>
         <w:tab/>
-      </w:r>
-      <w:proofErr w:type="gramStart"/>
-      <w:r>
-        <w:t>font-family</w:t>
-      </w:r>
-      <w:proofErr w:type="gramEnd"/>
-      <w:r>
-        <w:t>: ‘Times New Roman’, serif;</w:t>
+        <w:t>font-family: ‘Times New Roman’, serif;</w:t>
       </w:r>
     </w:p>
     <w:p>
@@ -650,14 +616,7 @@
       </w:r>
       <w:r>
         <w:tab/>
-      </w:r>
-      <w:proofErr w:type="gramStart"/>
-      <w:r>
-        <w:t>margin</w:t>
-      </w:r>
-      <w:proofErr w:type="gramEnd"/>
-      <w:r>
-        <w:t>: 10px 20px;</w:t>
+        <w:t>margin: 10px 20px;</w:t>
       </w:r>
     </w:p>
     <w:p>
@@ -666,14 +625,7 @@
       </w:r>
       <w:r>
         <w:tab/>
-      </w:r>
-      <w:proofErr w:type="gramStart"/>
-      <w:r>
-        <w:t>padding</w:t>
-      </w:r>
-      <w:proofErr w:type="gramEnd"/>
-      <w:r>
-        <w:t>: auto 1em 0 20px;</w:t>
+        <w:t>padding: auto 1em 0 20px;</w:t>
       </w:r>
     </w:p>
     <w:p>
@@ -732,13 +684,8 @@
         <w:ind w:left="2880"/>
       </w:pPr>
       <w:r>
-        <w:t xml:space="preserve">-chain of one or more sequences of simple selectors separated by </w:t>
-      </w:r>
-      <w:proofErr w:type="spellStart"/>
-      <w:r>
-        <w:t>combinators</w:t>
-      </w:r>
-      <w:proofErr w:type="spellEnd"/>
+        <w:t>-chain of one or more sequences of simple selectors separated by combinators</w:t>
+      </w:r>
     </w:p>
     <w:p>
       <w:proofErr w:type="spellStart"/>
@@ -768,7 +715,7 @@
         <mc:AlternateContent>
           <mc:Choice Requires="wps">
             <w:drawing>
-              <wp:anchor distT="0" distB="0" distL="114300" distR="114300" simplePos="0" relativeHeight="251665408" behindDoc="1" locked="0" layoutInCell="1" allowOverlap="1">
+              <wp:anchor distT="0" distB="0" distL="114300" distR="114300" simplePos="0" relativeHeight="251665408" behindDoc="1" locked="0" layoutInCell="1" allowOverlap="1" wp14:anchorId="17BBE400" wp14:editId="1E269B8F">
                 <wp:simplePos x="0" y="0"/>
                 <wp:positionH relativeFrom="margin">
                   <wp:posOffset>47625</wp:posOffset>
@@ -820,13 +767,8 @@
                       <wps:txbx>
                         <w:txbxContent>
                           <w:p>
-                            <w:proofErr w:type="gramStart"/>
                             <w:r>
-                              <w:t>type</w:t>
-                            </w:r>
-                            <w:proofErr w:type="gramEnd"/>
-                            <w:r>
-                              <w:t xml:space="preserve"> element</w:t>
+                              <w:t>type element</w:t>
                             </w:r>
                           </w:p>
                         </w:txbxContent>
@@ -848,7 +790,7 @@
           </mc:Choice>
           <mc:Fallback>
             <w:pict>
-              <v:shapetype id="_x0000_t202" coordsize="21600,21600" o:spt="202" path="m,l,21600r21600,l21600,xe">
+              <v:shapetype w14:anchorId="17BBE400" id="_x0000_t202" coordsize="21600,21600" o:spt="202" path="m,l,21600r21600,l21600,xe">
                 <v:stroke joinstyle="miter"/>
                 <v:path gradientshapeok="t" o:connecttype="rect"/>
               </v:shapetype>
@@ -856,13 +798,8 @@
                 <v:textbox>
                   <w:txbxContent>
                     <w:p>
-                      <w:proofErr w:type="gramStart"/>
                       <w:r>
-                        <w:t>type</w:t>
-                      </w:r>
-                      <w:proofErr w:type="gramEnd"/>
-                      <w:r>
-                        <w:t xml:space="preserve"> element</w:t>
+                        <w:t>type element</w:t>
                       </w:r>
                     </w:p>
                   </w:txbxContent>
@@ -881,7 +818,7 @@
         <mc:AlternateContent>
           <mc:Choice Requires="wps">
             <w:drawing>
-              <wp:anchor distT="0" distB="0" distL="114300" distR="114300" simplePos="0" relativeHeight="251669504" behindDoc="1" locked="0" layoutInCell="1" allowOverlap="1" wp14:anchorId="6D57B858" wp14:editId="5947E734">
+              <wp:anchor distT="0" distB="0" distL="114300" distR="114300" simplePos="0" relativeHeight="251669504" behindDoc="1" locked="0" layoutInCell="1" allowOverlap="1" wp14:anchorId="4A2A8255" wp14:editId="5BD6D85C">
                 <wp:simplePos x="0" y="0"/>
                 <wp:positionH relativeFrom="column">
                   <wp:posOffset>2276475</wp:posOffset>
@@ -933,13 +870,8 @@
                       <wps:txbx>
                         <w:txbxContent>
                           <w:p>
-                            <w:proofErr w:type="gramStart"/>
                             <w:r>
-                              <w:t>attribute</w:t>
-                            </w:r>
-                            <w:proofErr w:type="gramEnd"/>
-                            <w:r>
-                              <w:t xml:space="preserve"> element</w:t>
+                              <w:t>attribute element</w:t>
                             </w:r>
                           </w:p>
                         </w:txbxContent>
@@ -961,17 +893,12 @@
           </mc:Choice>
           <mc:Fallback>
             <w:pict>
-              <v:shape w14:anchorId="6D57B858" id="_x0000_s1027" type="#_x0000_t202" style="position:absolute;margin-left:179.25pt;margin-top:4pt;width:96.75pt;height:20.25pt;z-index:-251646976;visibility:visible;mso-wrap-style:square;mso-width-percent:0;mso-height-percent:0;mso-wrap-distance-left:9pt;mso-wrap-distance-top:0;mso-wrap-distance-right:9pt;mso-wrap-distance-bottom:0;mso-position-horizontal:absolute;mso-position-horizontal-relative:text;mso-position-vertical:absolute;mso-position-vertical-relative:text;mso-width-percent:0;mso-height-percent:0;mso-width-relative:page;mso-height-relative:page;v-text-anchor:top" o:gfxdata="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">
+              <v:shape w14:anchorId="4A2A8255" id="_x0000_s1027" type="#_x0000_t202" style="position:absolute;margin-left:179.25pt;margin-top:4pt;width:96.75pt;height:20.25pt;z-index:-251646976;visibility:visible;mso-wrap-style:square;mso-width-percent:0;mso-height-percent:0;mso-wrap-distance-left:9pt;mso-wrap-distance-top:0;mso-wrap-distance-right:9pt;mso-wrap-distance-bottom:0;mso-position-horizontal:absolute;mso-position-horizontal-relative:text;mso-position-vertical:absolute;mso-position-vertical-relative:text;mso-width-percent:0;mso-height-percent:0;mso-width-relative:page;mso-height-relative:page;v-text-anchor:top" o:gfxdata="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">
                 <v:textbox>
                   <w:txbxContent>
                     <w:p>
-                      <w:proofErr w:type="gramStart"/>
                       <w:r>
-                        <w:t>attribute</w:t>
-                      </w:r>
-                      <w:proofErr w:type="gramEnd"/>
-                      <w:r>
-                        <w:t xml:space="preserve"> element</w:t>
+                        <w:t>attribute element</w:t>
                       </w:r>
                     </w:p>
                   </w:txbxContent>
@@ -990,7 +917,7 @@
         <mc:AlternateContent>
           <mc:Choice Requires="wps">
             <w:drawing>
-              <wp:anchor distT="0" distB="0" distL="114300" distR="114300" simplePos="0" relativeHeight="251667456" behindDoc="1" locked="0" layoutInCell="1" allowOverlap="1" wp14:anchorId="6D57B858" wp14:editId="5947E734">
+              <wp:anchor distT="0" distB="0" distL="114300" distR="114300" simplePos="0" relativeHeight="251667456" behindDoc="1" locked="0" layoutInCell="1" allowOverlap="1" wp14:anchorId="5C372753" wp14:editId="4AEC7631">
                 <wp:simplePos x="0" y="0"/>
                 <wp:positionH relativeFrom="column">
                   <wp:posOffset>1152525</wp:posOffset>
@@ -1042,13 +969,8 @@
                       <wps:txbx>
                         <w:txbxContent>
                           <w:p>
-                            <w:proofErr w:type="gramStart"/>
                             <w:r>
-                              <w:t>class</w:t>
-                            </w:r>
-                            <w:proofErr w:type="gramEnd"/>
-                            <w:r>
-                              <w:t xml:space="preserve"> element</w:t>
+                              <w:t>class element</w:t>
                             </w:r>
                           </w:p>
                         </w:txbxContent>
@@ -1070,17 +992,12 @@
           </mc:Choice>
           <mc:Fallback>
             <w:pict>
-              <v:shape w14:anchorId="6D57B858" id="_x0000_s1028" type="#_x0000_t202" style="position:absolute;margin-left:90.75pt;margin-top:4pt;width:80.25pt;height:20.25pt;z-index:-251649024;visibility:visible;mso-wrap-style:square;mso-width-percent:0;mso-height-percent:0;mso-wrap-distance-left:9pt;mso-wrap-distance-top:0;mso-wrap-distance-right:9pt;mso-wrap-distance-bottom:0;mso-position-horizontal:absolute;mso-position-horizontal-relative:text;mso-position-vertical:absolute;mso-position-vertical-relative:text;mso-width-percent:0;mso-height-percent:0;mso-width-relative:page;mso-height-relative:page;v-text-anchor:top" o:gfxdata="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">
+              <v:shape w14:anchorId="5C372753" id="_x0000_s1028" type="#_x0000_t202" style="position:absolute;margin-left:90.75pt;margin-top:4pt;width:80.25pt;height:20.25pt;z-index:-251649024;visibility:visible;mso-wrap-style:square;mso-width-percent:0;mso-height-percent:0;mso-wrap-distance-left:9pt;mso-wrap-distance-top:0;mso-wrap-distance-right:9pt;mso-wrap-distance-bottom:0;mso-position-horizontal:absolute;mso-position-horizontal-relative:text;mso-position-vertical:absolute;mso-position-vertical-relative:text;mso-width-percent:0;mso-height-percent:0;mso-width-relative:page;mso-height-relative:page;v-text-anchor:top" o:gfxdata="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">
                 <v:textbox>
                   <w:txbxContent>
                     <w:p>
-                      <w:proofErr w:type="gramStart"/>
                       <w:r>
-                        <w:t>class</w:t>
-                      </w:r>
-                      <w:proofErr w:type="gramEnd"/>
-                      <w:r>
-                        <w:t xml:space="preserve"> element</w:t>
+                        <w:t>class element</w:t>
                       </w:r>
                     </w:p>
                   </w:txbxContent>
@@ -1099,13 +1016,8 @@
       </w:r>
     </w:p>
     <w:p>
-      <w:proofErr w:type="gramStart"/>
-      <w:r>
-        <w:t>article</w:t>
-      </w:r>
-      <w:proofErr w:type="gramEnd"/>
-      <w:r>
-        <w:t xml:space="preserve"> [date-time=latest] &gt; </w:t>
+      <w:r>
+        <w:t xml:space="preserve">article [date-time=latest] &gt; </w:t>
       </w:r>
       <w:proofErr w:type="spellStart"/>
       <w:r>
@@ -1115,25 +1027,30 @@
       <w:r>
         <w:t xml:space="preserve">: last-of-type + </w:t>
       </w:r>
-      <w:proofErr w:type="spellStart"/>
-      <w:r>
-        <w:t>p.note</w:t>
-      </w:r>
-      <w:proofErr w:type="spellEnd"/>
-    </w:p>
-    <w:p>
       <w:proofErr w:type="spellStart"/>
       <w:proofErr w:type="gramStart"/>
       <w:r>
-        <w:t>section#</w:t>
-      </w:r>
+        <w:t>p.note</w:t>
+      </w:r>
+      <w:proofErr w:type="spellEnd"/>
       <w:proofErr w:type="gramEnd"/>
-      <w:r>
-        <w:t>adverts</w:t>
+    </w:p>
+    <w:p>
+      <w:proofErr w:type="spellStart"/>
+      <w:r>
+        <w:t>section#adverts</w:t>
       </w:r>
       <w:proofErr w:type="spellEnd"/>
       <w:r>
-        <w:t>: hover &gt; header.info + *[title]::after</w:t>
+        <w:t>: hover &gt; header.info + *[title</w:t>
+      </w:r>
+      <w:proofErr w:type="gramStart"/>
+      <w:r>
+        <w:t>]::</w:t>
+      </w:r>
+      <w:proofErr w:type="gramEnd"/>
+      <w:r>
+        <w:t>after</w:t>
       </w:r>
     </w:p>
     <w:p>
@@ -1145,7 +1062,7 @@
         <mc:AlternateContent>
           <mc:Choice Requires="wps">
             <w:drawing>
-              <wp:anchor distT="45720" distB="45720" distL="114300" distR="114300" simplePos="0" relativeHeight="251661312" behindDoc="1" locked="0" layoutInCell="1" allowOverlap="1">
+              <wp:anchor distT="45720" distB="45720" distL="114300" distR="114300" simplePos="0" relativeHeight="251661312" behindDoc="1" locked="0" layoutInCell="1" allowOverlap="1" wp14:anchorId="6C7F03E0" wp14:editId="5FC48C8D">
                 <wp:simplePos x="0" y="0"/>
                 <wp:positionH relativeFrom="column">
                   <wp:posOffset>2695575</wp:posOffset>
@@ -1197,16 +1114,11 @@
                       <wps:txbx>
                         <w:txbxContent>
                           <w:p>
-                            <w:proofErr w:type="gramStart"/>
                             <w:r>
                               <w:t>pse</w:t>
                             </w:r>
                             <w:r>
-                              <w:t>udo</w:t>
-                            </w:r>
-                            <w:proofErr w:type="gramEnd"/>
-                            <w:r>
-                              <w:t xml:space="preserve"> element</w:t>
+                              <w:t>udo element</w:t>
                             </w:r>
                           </w:p>
                         </w:txbxContent>
@@ -1228,20 +1140,15 @@
           </mc:Choice>
           <mc:Fallback>
             <w:pict>
-              <v:shape id="_x0000_s1029" type="#_x0000_t202" style="position:absolute;margin-left:212.25pt;margin-top:1.05pt;width:89.25pt;height:20.25pt;z-index:-251655168;visibility:visible;mso-wrap-style:square;mso-width-percent:0;mso-height-percent:0;mso-wrap-distance-left:9pt;mso-wrap-distance-top:3.6pt;mso-wrap-distance-right:9pt;mso-wrap-distance-bottom:3.6pt;mso-position-horizontal:absolute;mso-position-horizontal-relative:text;mso-position-vertical:absolute;mso-position-vertical-relative:text;mso-width-percent:0;mso-height-percent:0;mso-width-relative:margin;mso-height-relative:margin;v-text-anchor:top" o:gfxdata="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">
+              <v:shape w14:anchorId="6C7F03E0" id="_x0000_s1029" type="#_x0000_t202" style="position:absolute;margin-left:212.25pt;margin-top:1.05pt;width:89.25pt;height:20.25pt;z-index:-251655168;visibility:visible;mso-wrap-style:square;mso-width-percent:0;mso-height-percent:0;mso-wrap-distance-left:9pt;mso-wrap-distance-top:3.6pt;mso-wrap-distance-right:9pt;mso-wrap-distance-bottom:3.6pt;mso-position-horizontal:absolute;mso-position-horizontal-relative:text;mso-position-vertical:absolute;mso-position-vertical-relative:text;mso-width-percent:0;mso-height-percent:0;mso-width-relative:margin;mso-height-relative:margin;v-text-anchor:top" o:gfxdata="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">
                 <v:textbox>
                   <w:txbxContent>
                     <w:p>
-                      <w:proofErr w:type="gramStart"/>
                       <w:r>
                         <w:t>pse</w:t>
                       </w:r>
                       <w:r>
-                        <w:t>udo</w:t>
-                      </w:r>
-                      <w:proofErr w:type="gramEnd"/>
-                      <w:r>
-                        <w:t xml:space="preserve"> element</w:t>
+                        <w:t>udo element</w:t>
                       </w:r>
                     </w:p>
                   </w:txbxContent>
@@ -1288,20 +1195,13 @@
         <w:ind w:left="3600"/>
       </w:pPr>
       <w:r>
-        <w:t xml:space="preserve">-chain of simple selectors not separated by </w:t>
-      </w:r>
-      <w:proofErr w:type="spellStart"/>
-      <w:r>
-        <w:t>combinators</w:t>
-      </w:r>
-      <w:proofErr w:type="spellEnd"/>
-    </w:p>
-    <w:p>
-      <w:proofErr w:type="spellStart"/>
+        <w:t>-chain of simple selectors not separated by combinators</w:t>
+      </w:r>
+    </w:p>
+    <w:p>
       <w:r>
         <w:t>Combinators</w:t>
       </w:r>
-      <w:proofErr w:type="spellEnd"/>
     </w:p>
     <w:p>
       <w:r>
@@ -1326,15 +1226,7 @@
         <w:ind w:left="1440" w:firstLine="720"/>
       </w:pPr>
       <w:r>
-        <w:t>-</w:t>
-      </w:r>
-      <w:proofErr w:type="gramStart"/>
-      <w:r>
-        <w:t>comma-</w:t>
-      </w:r>
-      <w:proofErr w:type="gramEnd"/>
-      <w:r>
-        <w:t>separated list of selectors representing the union of all elements selected by each of the selectors in the list</w:t>
+        <w:t>-comma-separated list of selectors representing the union of all elements selected by each of the selectors in the list</w:t>
       </w:r>
     </w:p>
     <w:p>
@@ -1342,13 +1234,8 @@
         <w:ind w:firstLine="720"/>
       </w:pPr>
       <w:r>
-        <w:t xml:space="preserve">Types of </w:t>
-      </w:r>
-      <w:proofErr w:type="spellStart"/>
-      <w:r>
-        <w:t>Combinators</w:t>
-      </w:r>
-      <w:proofErr w:type="spellEnd"/>
+        <w:t>Types of Combinators</w:t>
+      </w:r>
     </w:p>
     <w:p>
       <w:pPr>
@@ -1359,15 +1246,7 @@
         </w:numPr>
       </w:pPr>
       <w:r>
-        <w:t xml:space="preserve">Descendant </w:t>
-      </w:r>
-      <w:proofErr w:type="spellStart"/>
-      <w:r>
-        <w:t>Combinator</w:t>
-      </w:r>
-      <w:proofErr w:type="spellEnd"/>
-      <w:r>
-        <w:t xml:space="preserve"> - (whitespace)</w:t>
+        <w:t>Descendant Combinator - (whitespace)</w:t>
       </w:r>
     </w:p>
     <w:p>
@@ -1379,15 +1258,7 @@
         </w:numPr>
       </w:pPr>
       <w:r>
-        <w:t xml:space="preserve">Child </w:t>
-      </w:r>
-      <w:proofErr w:type="spellStart"/>
-      <w:r>
-        <w:t>Combinator</w:t>
-      </w:r>
-      <w:proofErr w:type="spellEnd"/>
-      <w:r>
-        <w:t xml:space="preserve"> (&gt;)</w:t>
+        <w:t>Child Combinator (&gt;)</w:t>
       </w:r>
     </w:p>
     <w:p>
@@ -1399,13 +1270,8 @@
         </w:numPr>
       </w:pPr>
       <w:r>
-        <w:t xml:space="preserve">Sibling </w:t>
-      </w:r>
-      <w:proofErr w:type="spellStart"/>
-      <w:r>
-        <w:t>Combinator</w:t>
-      </w:r>
-      <w:proofErr w:type="spellEnd"/>
+        <w:t>Sibling Combinator</w:t>
+      </w:r>
     </w:p>
     <w:p>
       <w:pPr>
@@ -1496,15 +1362,7 @@
     </w:p>
     <w:p>
       <w:r>
-        <w:t xml:space="preserve">($) – </w:t>
-      </w:r>
-      <w:proofErr w:type="gramStart"/>
-      <w:r>
-        <w:t>post</w:t>
-      </w:r>
-      <w:proofErr w:type="gramEnd"/>
-      <w:r>
-        <w:t>/ last</w:t>
+        <w:t>($) – post/ last</w:t>
       </w:r>
     </w:p>
     <w:p/>
@@ -1718,6 +1576,120 @@
       <w:pPr>
         <w:pStyle w:val="ListParagraph"/>
         <w:numPr>
+          <w:ilvl w:val="2"/>
+          <w:numId w:val="11"/>
+        </w:numPr>
+      </w:pPr>
+      <w:r>
+        <w:t>Important</w:t>
+      </w:r>
+    </w:p>
+    <w:p>
+      <w:pPr>
+        <w:pStyle w:val="ListParagraph"/>
+        <w:numPr>
+          <w:ilvl w:val="3"/>
+          <w:numId w:val="11"/>
+        </w:numPr>
+      </w:pPr>
+      <w:r>
+        <w:t>Important user-agent declarations</w:t>
+      </w:r>
+    </w:p>
+    <w:p>
+      <w:pPr>
+        <w:pStyle w:val="ListParagraph"/>
+        <w:numPr>
+          <w:ilvl w:val="3"/>
+          <w:numId w:val="11"/>
+        </w:numPr>
+      </w:pPr>
+      <w:r>
+        <w:t>Important user declarations</w:t>
+      </w:r>
+    </w:p>
+    <w:p>
+      <w:pPr>
+        <w:pStyle w:val="ListParagraph"/>
+        <w:numPr>
+          <w:ilvl w:val="3"/>
+          <w:numId w:val="11"/>
+        </w:numPr>
+      </w:pPr>
+      <w:r>
+        <w:t>Important author declarations</w:t>
+      </w:r>
+    </w:p>
+    <w:p>
+      <w:pPr>
+        <w:pStyle w:val="ListParagraph"/>
+        <w:numPr>
+          <w:ilvl w:val="2"/>
+          <w:numId w:val="11"/>
+        </w:numPr>
+      </w:pPr>
+      <w:r>
+        <w:t>Normal</w:t>
+      </w:r>
+    </w:p>
+    <w:p>
+      <w:pPr>
+        <w:pStyle w:val="ListParagraph"/>
+        <w:numPr>
+          <w:ilvl w:val="3"/>
+          <w:numId w:val="11"/>
+        </w:numPr>
+      </w:pPr>
+      <w:r>
+        <w:t>Normal author declarations</w:t>
+      </w:r>
+    </w:p>
+    <w:p>
+      <w:pPr>
+        <w:pStyle w:val="ListParagraph"/>
+        <w:numPr>
+          <w:ilvl w:val="3"/>
+          <w:numId w:val="11"/>
+        </w:numPr>
+      </w:pPr>
+      <w:r>
+        <w:t>Normal user declarations</w:t>
+      </w:r>
+    </w:p>
+    <w:p>
+      <w:pPr>
+        <w:pStyle w:val="ListParagraph"/>
+        <w:numPr>
+          <w:ilvl w:val="3"/>
+          <w:numId w:val="11"/>
+        </w:numPr>
+      </w:pPr>
+      <w:r>
+        <w:t>Normal user-agent declarations</w:t>
+      </w:r>
+    </w:p>
+    <w:p>
+      <w:pPr>
+        <w:pStyle w:val="ListParagraph"/>
+        <w:numPr>
+          <w:ilvl w:val="2"/>
+          <w:numId w:val="11"/>
+        </w:numPr>
+      </w:pPr>
+      <w:r>
+        <w:t xml:space="preserve">Note: Highest precedence: </w:t>
+      </w:r>
+      <w:r>
+        <w:rPr>
+          <w:b/>
+        </w:rPr>
+        <w:t>Transition declaration</w:t>
+      </w:r>
+    </w:p>
+    <w:p>
+      <w:pPr>
+        <w:pStyle w:val="ListParagraph"/>
+        <w:numPr>
           <w:ilvl w:val="1"/>
           <w:numId w:val="11"/>
         </w:numPr>
@@ -1730,6 +1702,42 @@
       <w:pPr>
         <w:pStyle w:val="ListParagraph"/>
         <w:numPr>
+          <w:ilvl w:val="2"/>
+          <w:numId w:val="11"/>
+        </w:numPr>
+      </w:pPr>
+      <w:r>
+        <w:t>Count the number of ID selectors in the selector</w:t>
+      </w:r>
+    </w:p>
+    <w:p>
+      <w:pPr>
+        <w:pStyle w:val="ListParagraph"/>
+        <w:numPr>
+          <w:ilvl w:val="2"/>
+          <w:numId w:val="11"/>
+        </w:numPr>
+      </w:pPr>
+      <w:r>
+        <w:t>Count the number of class selectors, attribute selectors, and pseudo-classes in the selector</w:t>
+      </w:r>
+    </w:p>
+    <w:p>
+      <w:pPr>
+        <w:pStyle w:val="ListParagraph"/>
+        <w:numPr>
+          <w:ilvl w:val="2"/>
+          <w:numId w:val="11"/>
+        </w:numPr>
+      </w:pPr>
+      <w:r>
+        <w:t>Ignore the universal selector</w:t>
+      </w:r>
+    </w:p>
+    <w:p>
+      <w:pPr>
+        <w:pStyle w:val="ListParagraph"/>
+        <w:numPr>
           <w:ilvl w:val="1"/>
           <w:numId w:val="11"/>
         </w:numPr>
@@ -1739,125 +1747,18 @@
       </w:r>
     </w:p>
     <w:p>
-      <w:r>
-        <w:t>Important</w:t>
-      </w:r>
-    </w:p>
-    <w:p>
-      <w:pPr>
-        <w:pStyle w:val="ListParagraph"/>
-        <w:numPr>
-          <w:ilvl w:val="0"/>
-          <w:numId w:val="12"/>
-        </w:numPr>
-      </w:pPr>
-      <w:r>
-        <w:t>Important user agent declarations</w:t>
-      </w:r>
-    </w:p>
-    <w:p>
-      <w:pPr>
-        <w:pStyle w:val="ListParagraph"/>
-        <w:numPr>
-          <w:ilvl w:val="0"/>
-          <w:numId w:val="12"/>
-        </w:numPr>
-      </w:pPr>
-      <w:r>
-        <w:t>Important u</w:t>
-      </w:r>
-      <w:r>
-        <w:t xml:space="preserve">ser </w:t>
-      </w:r>
-      <w:r>
-        <w:t>declarations</w:t>
-      </w:r>
-    </w:p>
-    <w:p>
-      <w:pPr>
-        <w:pStyle w:val="ListParagraph"/>
-        <w:numPr>
-          <w:ilvl w:val="0"/>
-          <w:numId w:val="12"/>
-        </w:numPr>
-      </w:pPr>
-      <w:r>
-        <w:t xml:space="preserve">Important </w:t>
-      </w:r>
-      <w:r>
-        <w:t>author</w:t>
-      </w:r>
-      <w:r>
-        <w:t xml:space="preserve"> declarations</w:t>
-      </w:r>
-    </w:p>
-    <w:p>
-      <w:r>
-        <w:t>Normal</w:t>
-      </w:r>
-    </w:p>
-    <w:p>
-      <w:pPr>
-        <w:pStyle w:val="ListParagraph"/>
-        <w:numPr>
-          <w:ilvl w:val="0"/>
-          <w:numId w:val="13"/>
-        </w:numPr>
-      </w:pPr>
-      <w:r>
-        <w:t>Normal author declarations</w:t>
-      </w:r>
-    </w:p>
-    <w:p>
-      <w:pPr>
-        <w:pStyle w:val="ListParagraph"/>
-        <w:numPr>
-          <w:ilvl w:val="0"/>
-          <w:numId w:val="13"/>
-        </w:numPr>
-      </w:pPr>
-      <w:r>
-        <w:t>Normal user declarations</w:t>
-      </w:r>
-    </w:p>
-    <w:p>
-      <w:pPr>
-        <w:pStyle w:val="ListParagraph"/>
-        <w:numPr>
-          <w:ilvl w:val="0"/>
-          <w:numId w:val="13"/>
-        </w:numPr>
-      </w:pPr>
-      <w:r>
-        <w:t>Normal user agent declarations</w:t>
+      <w:pPr>
+        <w:pStyle w:val="ListParagraph"/>
+        <w:numPr>
+          <w:ilvl w:val="2"/>
+          <w:numId w:val="11"/>
+        </w:numPr>
+      </w:pPr>
+      <w:r>
+        <w:t>The later takes prioritize</w:t>
       </w:r>
       <w:bookmarkStart w:id="0" w:name="_GoBack"/>
       <w:bookmarkEnd w:id="0"/>
-    </w:p>
-    <w:p/>
-    <w:p>
-      <w:pPr>
-        <w:pStyle w:val="ListParagraph"/>
-        <w:numPr>
-          <w:ilvl w:val="0"/>
-          <w:numId w:val="11"/>
-        </w:numPr>
-      </w:pPr>
-      <w:r>
-        <w:t>Count the number of ID selectors in the selector (=a)</w:t>
-      </w:r>
-    </w:p>
-    <w:p>
-      <w:pPr>
-        <w:pStyle w:val="ListParagraph"/>
-        <w:numPr>
-          <w:ilvl w:val="0"/>
-          <w:numId w:val="11"/>
-        </w:numPr>
-      </w:pPr>
-      <w:r>
-        <w:t>Count the number of class selectors, attribute selectors and pseudo classes in the selector (=b)</w:t>
-      </w:r>
     </w:p>
     <w:sectPr>
       <w:pgSz w:w="12240" w:h="15840"/>
@@ -1870,7 +1771,7 @@
 </file>
 
 <file path=word/numbering.xml><?xml version="1.0" encoding="utf-8"?>
-<w:numbering xmlns:wpc="http://schemas.microsoft.com/office/word/2010/wordprocessingCanvas" xmlns:cx="http://schemas.microsoft.com/office/drawing/2014/chartex" xmlns:cx1="http://schemas.microsoft.com/office/drawing/2015/9/8/chartex" xmlns:mc="http://schemas.openxmlformats.org/markup-compatibility/2006" xmlns:o="urn:schemas-microsoft-com:office:office" xmlns:r="http://schemas.openxmlformats.org/officeDocument/2006/relationships" xmlns:m="http://schemas.openxmlformats.org/officeDocument/2006/math" xmlns:v="urn:schemas-microsoft-com:vml" xmlns:wp14="http://schemas.microsoft.com/office/word/2010/wordprocessingDrawing" xmlns:wp="http://schemas.openxmlformats.org/drawingml/2006/wordprocessingDrawing" xmlns:w10="urn:schemas-microsoft-com:office:word" xmlns:w="http://schemas.openxmlformats.org/wordprocessingml/2006/main" xmlns:w14="http://schemas.microsoft.com/office/word/2010/wordml" xmlns:w15="http://schemas.microsoft.com/office/word/2012/wordml" xmlns:w16se="http://schemas.microsoft.com/office/word/2015/wordml/symex" xmlns:wpg="http://schemas.microsoft.com/office/word/2010/wordprocessingGroup" xmlns:wpi="http://schemas.microsoft.com/office/word/2010/wordprocessingInk" xmlns:wne="http://schemas.microsoft.com/office/word/2006/wordml" xmlns:wps="http://schemas.microsoft.com/office/word/2010/wordprocessingShape" mc:Ignorable="w14 w15 w16se wp14">
+<w:numbering xmlns:wpc="http://schemas.microsoft.com/office/word/2010/wordprocessingCanvas" xmlns:cx="http://schemas.microsoft.com/office/drawing/2014/chartex" xmlns:cx1="http://schemas.microsoft.com/office/drawing/2015/9/8/chartex" xmlns:cx2="http://schemas.microsoft.com/office/drawing/2015/10/21/chartex" xmlns:cx3="http://schemas.microsoft.com/office/drawing/2016/5/9/chartex" xmlns:cx4="http://schemas.microsoft.com/office/drawing/2016/5/10/chartex" xmlns:cx5="http://schemas.microsoft.com/office/drawing/2016/5/11/chartex" xmlns:cx6="http://schemas.microsoft.com/office/drawing/2016/5/12/chartex" xmlns:cx7="http://schemas.microsoft.com/office/drawing/2016/5/13/chartex" xmlns:cx8="http://schemas.microsoft.com/office/drawing/2016/5/14/chartex" xmlns:mc="http://schemas.openxmlformats.org/markup-compatibility/2006" xmlns:aink="http://schemas.microsoft.com/office/drawing/2016/ink" xmlns:am3d="http://schemas.microsoft.com/office/drawing/2017/model3d" xmlns:o="urn:schemas-microsoft-com:office:office" xmlns:r="http://schemas.openxmlformats.org/officeDocument/2006/relationships" xmlns:m="http://schemas.openxmlformats.org/officeDocument/2006/math" xmlns:v="urn:schemas-microsoft-com:vml" xmlns:wp14="http://schemas.microsoft.com/office/word/2010/wordprocessingDrawing" xmlns:wp="http://schemas.openxmlformats.org/drawingml/2006/wordprocessingDrawing" xmlns:w10="urn:schemas-microsoft-com:office:word" xmlns:w="http://schemas.openxmlformats.org/wordprocessingml/2006/main" xmlns:w14="http://schemas.microsoft.com/office/word/2010/wordml" xmlns:w15="http://schemas.microsoft.com/office/word/2012/wordml" xmlns:w16cid="http://schemas.microsoft.com/office/word/2016/wordml/cid" xmlns:w16se="http://schemas.microsoft.com/office/word/2015/wordml/symex" xmlns:wpg="http://schemas.microsoft.com/office/word/2010/wordprocessingGroup" xmlns:wpi="http://schemas.microsoft.com/office/word/2010/wordprocessingInk" xmlns:wne="http://schemas.microsoft.com/office/word/2006/wordml" xmlns:wps="http://schemas.microsoft.com/office/word/2010/wordprocessingShape" mc:Ignorable="w14 w15 w16se w16cid wp14">
   <w:abstractNum w:abstractNumId="0" w15:restartNumberingAfterBreak="0">
     <w:nsid w:val="000F5A8A"/>
     <w:multiLevelType w:val="hybridMultilevel"/>
@@ -2755,7 +2656,7 @@
         <w:rFonts w:ascii="Courier New" w:hAnsi="Courier New" w:cs="Courier New" w:hint="default"/>
       </w:rPr>
     </w:lvl>
-    <w:lvl w:ilvl="2" w:tplc="34090005" w:tentative="1">
+    <w:lvl w:ilvl="2" w:tplc="34090005">
       <w:start w:val="1"/>
       <w:numFmt w:val="bullet"/>
       <w:lvlText w:val=""/>
@@ -2767,7 +2668,7 @@
         <w:rFonts w:ascii="Wingdings" w:hAnsi="Wingdings" w:hint="default"/>
       </w:rPr>
     </w:lvl>
-    <w:lvl w:ilvl="3" w:tplc="34090001" w:tentative="1">
+    <w:lvl w:ilvl="3" w:tplc="34090001">
       <w:start w:val="1"/>
       <w:numFmt w:val="bullet"/>
       <w:lvlText w:val=""/>
@@ -3335,7 +3236,7 @@
 </file>
 
 <file path=word/styles.xml><?xml version="1.0" encoding="utf-8"?>
-<w:styles xmlns:mc="http://schemas.openxmlformats.org/markup-compatibility/2006" xmlns:r="http://schemas.openxmlformats.org/officeDocument/2006/relationships" xmlns:w="http://schemas.openxmlformats.org/wordprocessingml/2006/main" xmlns:w14="http://schemas.microsoft.com/office/word/2010/wordml" xmlns:w15="http://schemas.microsoft.com/office/word/2012/wordml" xmlns:w16se="http://schemas.microsoft.com/office/word/2015/wordml/symex" mc:Ignorable="w14 w15 w16se">
+<w:styles xmlns:mc="http://schemas.openxmlformats.org/markup-compatibility/2006" xmlns:r="http://schemas.openxmlformats.org/officeDocument/2006/relationships" xmlns:w="http://schemas.openxmlformats.org/wordprocessingml/2006/main" xmlns:w14="http://schemas.microsoft.com/office/word/2010/wordml" xmlns:w15="http://schemas.microsoft.com/office/word/2012/wordml" xmlns:w16cid="http://schemas.microsoft.com/office/word/2016/wordml/cid" xmlns:w16se="http://schemas.microsoft.com/office/word/2015/wordml/symex" mc:Ignorable="w14 w15 w16se w16cid">
   <w:docDefaults>
     <w:rPrDefault>
       <w:rPr>
@@ -3351,7 +3252,7 @@
       </w:pPr>
     </w:pPrDefault>
   </w:docDefaults>
-  <w:latentStyles w:defLockedState="0" w:defUIPriority="99" w:defSemiHidden="0" w:defUnhideWhenUsed="0" w:defQFormat="0" w:count="371">
+  <w:latentStyles w:defLockedState="0" w:defUIPriority="99" w:defSemiHidden="0" w:defUnhideWhenUsed="0" w:defQFormat="0" w:count="375">
     <w:lsdException w:name="Normal" w:uiPriority="0" w:qFormat="1"/>
     <w:lsdException w:name="heading 1" w:uiPriority="9" w:qFormat="1"/>
     <w:lsdException w:name="heading 2" w:semiHidden="1" w:uiPriority="9" w:unhideWhenUsed="1" w:qFormat="1"/>
@@ -3457,7 +3358,6 @@
     <w:lsdException w:name="HTML Sample" w:semiHidden="1" w:unhideWhenUsed="1"/>
     <w:lsdException w:name="HTML Typewriter" w:semiHidden="1" w:unhideWhenUsed="1"/>
     <w:lsdException w:name="HTML Variable" w:semiHidden="1" w:unhideWhenUsed="1"/>
-    <w:lsdException w:name="Normal Table" w:semiHidden="1" w:unhideWhenUsed="1"/>
     <w:lsdException w:name="annotation subject" w:semiHidden="1" w:unhideWhenUsed="1"/>
     <w:lsdException w:name="No List" w:semiHidden="1" w:unhideWhenUsed="1"/>
     <w:lsdException w:name="Outline List 1" w:semiHidden="1" w:unhideWhenUsed="1"/>
@@ -3501,10 +3401,8 @@
     <w:lsdException w:name="Table Elegant" w:semiHidden="1" w:unhideWhenUsed="1"/>
     <w:lsdException w:name="Table Professional" w:semiHidden="1" w:unhideWhenUsed="1"/>
     <w:lsdException w:name="Table Subtle 1" w:semiHidden="1" w:unhideWhenUsed="1"/>
-    <w:lsdException w:name="Table Subtle 2" w:semiHidden="1" w:unhideWhenUsed="1"/>
     <w:lsdException w:name="Table Web 1" w:semiHidden="1" w:unhideWhenUsed="1"/>
     <w:lsdException w:name="Table Web 2" w:semiHidden="1" w:unhideWhenUsed="1"/>
-    <w:lsdException w:name="Table Web 3" w:semiHidden="1" w:unhideWhenUsed="1"/>
     <w:lsdException w:name="Balloon Text" w:semiHidden="1" w:unhideWhenUsed="1"/>
     <w:lsdException w:name="Table Grid" w:uiPriority="39"/>
     <w:lsdException w:name="Table Theme" w:semiHidden="1" w:unhideWhenUsed="1"/>
@@ -3723,6 +3621,10 @@
     <w:lsdException w:name="List Table 5 Dark Accent 6" w:uiPriority="50"/>
     <w:lsdException w:name="List Table 6 Colorful Accent 6" w:uiPriority="51"/>
     <w:lsdException w:name="List Table 7 Colorful Accent 6" w:uiPriority="52"/>
+    <w:lsdException w:name="Mention" w:semiHidden="1" w:unhideWhenUsed="1"/>
+    <w:lsdException w:name="Smart Hyperlink" w:semiHidden="1" w:unhideWhenUsed="1"/>
+    <w:lsdException w:name="Hashtag" w:semiHidden="1" w:unhideWhenUsed="1"/>
+    <w:lsdException w:name="Unresolved Mention" w:semiHidden="1" w:unhideWhenUsed="1"/>
   </w:latentStyles>
   <w:style w:type="paragraph" w:default="1" w:styleId="Normal">
     <w:name w:val="Normal"/>

</xml_diff>

<commit_message>
added CSS declarations upto strings
</commit_message>
<xml_diff>
--- a/MIDTERMS/Midterm Notes/Cascading Style Sheets.docx
+++ b/MIDTERMS/Midterm Notes/Cascading Style Sheets.docx
@@ -1757,6 +1757,802 @@
       <w:r>
         <w:t>The later takes prioritize</w:t>
       </w:r>
+    </w:p>
+    <w:p>
+      <w:r>
+        <w:t>CSS Declarations</w:t>
+      </w:r>
+    </w:p>
+    <w:p>
+      <w:r>
+        <w:t>Each declaration contains a property</w:t>
+      </w:r>
+    </w:p>
+    <w:p/>
+    <w:p>
+      <w:pPr>
+        <w:pStyle w:val="ListParagraph"/>
+        <w:numPr>
+          <w:ilvl w:val="0"/>
+          <w:numId w:val="14"/>
+        </w:numPr>
+      </w:pPr>
+      <w:r>
+        <w:lastRenderedPageBreak/>
+        <w:t>Properties</w:t>
+      </w:r>
+    </w:p>
+    <w:p>
+      <w:pPr>
+        <w:pStyle w:val="ListParagraph"/>
+        <w:numPr>
+          <w:ilvl w:val="1"/>
+          <w:numId w:val="14"/>
+        </w:numPr>
+      </w:pPr>
+      <w:r>
+        <w:t>Shorthand properties</w:t>
+      </w:r>
+    </w:p>
+    <w:p>
+      <w:pPr>
+        <w:pStyle w:val="ListParagraph"/>
+        <w:numPr>
+          <w:ilvl w:val="2"/>
+          <w:numId w:val="14"/>
+        </w:numPr>
+      </w:pPr>
+      <w:r>
+        <w:t>Allows authors to specify values of several properties with a single property</w:t>
+      </w:r>
+    </w:p>
+    <w:p>
+      <w:pPr>
+        <w:pStyle w:val="ListParagraph"/>
+        <w:numPr>
+          <w:ilvl w:val="2"/>
+          <w:numId w:val="14"/>
+        </w:numPr>
+      </w:pPr>
+      <w:r>
+        <w:t xml:space="preserve"> </w:t>
+      </w:r>
+      <w:proofErr w:type="spellStart"/>
+      <w:r>
+        <w:t>eg.</w:t>
+      </w:r>
+      <w:proofErr w:type="spellEnd"/>
+      <w:r>
+        <w:t xml:space="preserve"> background, font, margin, padding</w:t>
+      </w:r>
+    </w:p>
+    <w:p>
+      <w:pPr>
+        <w:pStyle w:val="ListParagraph"/>
+        <w:numPr>
+          <w:ilvl w:val="2"/>
+          <w:numId w:val="14"/>
+        </w:numPr>
+      </w:pPr>
+      <w:r>
+        <w:t>Border-width-shorthand property (top, right, bottom, left)</w:t>
+      </w:r>
+    </w:p>
+    <w:p>
+      <w:pPr>
+        <w:pStyle w:val="ListParagraph"/>
+        <w:numPr>
+          <w:ilvl w:val="1"/>
+          <w:numId w:val="14"/>
+        </w:numPr>
+      </w:pPr>
+      <w:r>
+        <w:t>Vendor specific extensions (vendor prefixes)</w:t>
+      </w:r>
+    </w:p>
+    <w:p>
+      <w:pPr>
+        <w:pStyle w:val="ListParagraph"/>
+        <w:numPr>
+          <w:ilvl w:val="2"/>
+          <w:numId w:val="14"/>
+        </w:numPr>
+      </w:pPr>
+      <w:r>
+        <w:t xml:space="preserve">Used by browser vendors as a prefix for the name of experimental or non-standard CSS properties; lately, vendors are moving away from vendor prefixes in favor of the </w:t>
+      </w:r>
+      <w:proofErr w:type="gramStart"/>
+      <w:r>
+        <w:t>user controlled</w:t>
+      </w:r>
+      <w:proofErr w:type="gramEnd"/>
+      <w:r>
+        <w:t xml:space="preserve"> flags or preferences</w:t>
+      </w:r>
+    </w:p>
+    <w:p>
+      <w:pPr>
+        <w:pStyle w:val="ListParagraph"/>
+        <w:numPr>
+          <w:ilvl w:val="2"/>
+          <w:numId w:val="14"/>
+        </w:numPr>
+      </w:pPr>
+      <w:proofErr w:type="spellStart"/>
+      <w:proofErr w:type="gramStart"/>
+      <w:r>
+        <w:t>eg.</w:t>
+      </w:r>
+      <w:proofErr w:type="spellEnd"/>
+      <w:r>
+        <w:t>(</w:t>
+      </w:r>
+      <w:proofErr w:type="gramEnd"/>
+      <w:r>
+        <w:t>-</w:t>
+      </w:r>
+      <w:proofErr w:type="spellStart"/>
+      <w:r>
+        <w:t>webkit</w:t>
+      </w:r>
+      <w:proofErr w:type="spellEnd"/>
+      <w:r>
+        <w:t>-),(-</w:t>
+      </w:r>
+      <w:proofErr w:type="spellStart"/>
+      <w:r>
+        <w:t>moz</w:t>
+      </w:r>
+      <w:proofErr w:type="spellEnd"/>
+      <w:r>
+        <w:t>-),(-o-),(-</w:t>
+      </w:r>
+      <w:proofErr w:type="spellStart"/>
+      <w:r>
+        <w:t>ms</w:t>
+      </w:r>
+      <w:proofErr w:type="spellEnd"/>
+      <w:r>
+        <w:t>-)</w:t>
+      </w:r>
+    </w:p>
+    <w:p>
+      <w:pPr>
+        <w:pStyle w:val="ListParagraph"/>
+        <w:numPr>
+          <w:ilvl w:val="1"/>
+          <w:numId w:val="14"/>
+        </w:numPr>
+      </w:pPr>
+      <w:r>
+        <w:t xml:space="preserve">custom properties </w:t>
+      </w:r>
+      <w:proofErr w:type="spellStart"/>
+      <w:r>
+        <w:t>a.</w:t>
+      </w:r>
+      <w:proofErr w:type="gramStart"/>
+      <w:r>
+        <w:t>k.aa</w:t>
+      </w:r>
+      <w:proofErr w:type="spellEnd"/>
+      <w:proofErr w:type="gramEnd"/>
+      <w:r>
+        <w:t xml:space="preserve"> CSS variables (experimental)</w:t>
+      </w:r>
+    </w:p>
+    <w:p>
+      <w:pPr>
+        <w:pStyle w:val="ListParagraph"/>
+        <w:numPr>
+          <w:ilvl w:val="2"/>
+          <w:numId w:val="14"/>
+        </w:numPr>
+      </w:pPr>
+      <w:r>
+        <w:t>property names prefixed with “</w:t>
+      </w:r>
+      <w:proofErr w:type="gramStart"/>
+      <w:r>
+        <w:t>—“</w:t>
+      </w:r>
+      <w:proofErr w:type="gramEnd"/>
+      <w:r>
+        <w:t xml:space="preserve">, representing a value that can be reused throughout the document using the </w:t>
+      </w:r>
+      <w:proofErr w:type="spellStart"/>
+      <w:r>
+        <w:t>var</w:t>
+      </w:r>
+      <w:proofErr w:type="spellEnd"/>
+      <w:r>
+        <w:t>() function.</w:t>
+      </w:r>
+    </w:p>
+    <w:p>
+      <w:pPr>
+        <w:pStyle w:val="ListParagraph"/>
+        <w:numPr>
+          <w:ilvl w:val="0"/>
+          <w:numId w:val="14"/>
+        </w:numPr>
+      </w:pPr>
+      <w:r>
+        <w:t>Values</w:t>
+      </w:r>
+    </w:p>
+    <w:p>
+      <w:pPr>
+        <w:pStyle w:val="ListParagraph"/>
+        <w:numPr>
+          <w:ilvl w:val="1"/>
+          <w:numId w:val="14"/>
+        </w:numPr>
+      </w:pPr>
+      <w:r>
+        <w:t>Value processing</w:t>
+      </w:r>
+    </w:p>
+    <w:p>
+      <w:pPr>
+        <w:pStyle w:val="ListParagraph"/>
+        <w:numPr>
+          <w:ilvl w:val="2"/>
+          <w:numId w:val="14"/>
+        </w:numPr>
+      </w:pPr>
+      <w:r>
+        <w:t>Declared, cascaded, specified, computed, used, actual values</w:t>
+      </w:r>
+    </w:p>
+    <w:p>
+      <w:pPr>
+        <w:pStyle w:val="ListParagraph"/>
+        <w:numPr>
+          <w:ilvl w:val="1"/>
+          <w:numId w:val="14"/>
+        </w:numPr>
+      </w:pPr>
+      <w:r>
+        <w:t>Value type</w:t>
+      </w:r>
+    </w:p>
+    <w:p>
+      <w:pPr>
+        <w:pStyle w:val="ListParagraph"/>
+        <w:numPr>
+          <w:ilvl w:val="2"/>
+          <w:numId w:val="14"/>
+        </w:numPr>
+      </w:pPr>
+      <w:r>
+        <w:t>Keywords</w:t>
+      </w:r>
+    </w:p>
+    <w:p>
+      <w:pPr>
+        <w:pStyle w:val="ListParagraph"/>
+        <w:numPr>
+          <w:ilvl w:val="3"/>
+          <w:numId w:val="14"/>
+        </w:numPr>
+      </w:pPr>
+      <w:r>
+        <w:t>CSS-wide keywords</w:t>
+      </w:r>
+    </w:p>
+    <w:p>
+      <w:pPr>
+        <w:pStyle w:val="ListParagraph"/>
+        <w:numPr>
+          <w:ilvl w:val="4"/>
+          <w:numId w:val="14"/>
+        </w:numPr>
+      </w:pPr>
+      <w:r>
+        <w:t>Initial, Inherit, Unset</w:t>
+      </w:r>
+    </w:p>
+    <w:p>
+      <w:pPr>
+        <w:pStyle w:val="ListParagraph"/>
+        <w:numPr>
+          <w:ilvl w:val="3"/>
+          <w:numId w:val="14"/>
+        </w:numPr>
+      </w:pPr>
+      <w:r>
+        <w:t>Property- specific keywords</w:t>
+      </w:r>
+    </w:p>
+    <w:p>
+      <w:pPr>
+        <w:pStyle w:val="ListParagraph"/>
+        <w:numPr>
+          <w:ilvl w:val="2"/>
+          <w:numId w:val="14"/>
+        </w:numPr>
+      </w:pPr>
+      <w:r>
+        <w:t>Numbers</w:t>
+      </w:r>
+    </w:p>
+    <w:p>
+      <w:pPr>
+        <w:pStyle w:val="ListParagraph"/>
+        <w:numPr>
+          <w:ilvl w:val="3"/>
+          <w:numId w:val="14"/>
+        </w:numPr>
+      </w:pPr>
+      <w:r>
+        <w:t>Integers (scientific) decimal notation</w:t>
+      </w:r>
+    </w:p>
+    <w:p>
+      <w:pPr>
+        <w:pStyle w:val="ListParagraph"/>
+        <w:numPr>
+          <w:ilvl w:val="2"/>
+          <w:numId w:val="14"/>
+        </w:numPr>
+      </w:pPr>
+      <w:r>
+        <w:t>Dimensions</w:t>
+      </w:r>
+    </w:p>
+    <w:p>
+      <w:pPr>
+        <w:pStyle w:val="ListParagraph"/>
+        <w:numPr>
+          <w:ilvl w:val="3"/>
+          <w:numId w:val="14"/>
+        </w:numPr>
+      </w:pPr>
+      <w:r>
+        <w:t>Length, angle, duration</w:t>
+      </w:r>
+      <w:r>
+        <w:t xml:space="preserve"> </w:t>
+      </w:r>
+      <w:r>
+        <w:t>(or time), frequency, resolution</w:t>
+      </w:r>
+    </w:p>
+    <w:p>
+      <w:pPr>
+        <w:pStyle w:val="ListParagraph"/>
+        <w:numPr>
+          <w:ilvl w:val="3"/>
+          <w:numId w:val="14"/>
+        </w:numPr>
+      </w:pPr>
+      <w:r>
+        <w:t>Length units</w:t>
+      </w:r>
+    </w:p>
+    <w:p>
+      <w:pPr>
+        <w:pStyle w:val="ListParagraph"/>
+        <w:numPr>
+          <w:ilvl w:val="4"/>
+          <w:numId w:val="14"/>
+        </w:numPr>
+      </w:pPr>
+      <w:r>
+        <w:t>Font relative: em, ex, ch, rem</w:t>
+      </w:r>
+    </w:p>
+    <w:p>
+      <w:pPr>
+        <w:pStyle w:val="ListParagraph"/>
+        <w:numPr>
+          <w:ilvl w:val="4"/>
+          <w:numId w:val="14"/>
+        </w:numPr>
+      </w:pPr>
+      <w:r>
+        <w:t>Viewport-percentage: vw, vh, vmin, vmax</w:t>
+      </w:r>
+    </w:p>
+    <w:p>
+      <w:pPr>
+        <w:pStyle w:val="ListParagraph"/>
+        <w:numPr>
+          <w:ilvl w:val="4"/>
+          <w:numId w:val="14"/>
+        </w:numPr>
+      </w:pPr>
+      <w:r>
+        <w:t xml:space="preserve">Absolute: cm, mm, in, </w:t>
+      </w:r>
+      <w:proofErr w:type="spellStart"/>
+      <w:r>
+        <w:t>pt</w:t>
+      </w:r>
+      <w:proofErr w:type="spellEnd"/>
+      <w:r>
+        <w:t xml:space="preserve">, pc, </w:t>
+      </w:r>
+      <w:proofErr w:type="spellStart"/>
+      <w:r>
+        <w:t>px</w:t>
+      </w:r>
+      <w:proofErr w:type="spellEnd"/>
+    </w:p>
+    <w:p>
+      <w:pPr>
+        <w:pStyle w:val="ListParagraph"/>
+        <w:numPr>
+          <w:ilvl w:val="3"/>
+          <w:numId w:val="14"/>
+        </w:numPr>
+      </w:pPr>
+      <w:r>
+        <w:t>Angle units</w:t>
+      </w:r>
+    </w:p>
+    <w:p>
+      <w:pPr>
+        <w:pStyle w:val="ListParagraph"/>
+        <w:numPr>
+          <w:ilvl w:val="4"/>
+          <w:numId w:val="14"/>
+        </w:numPr>
+      </w:pPr>
+      <w:proofErr w:type="spellStart"/>
+      <w:r>
+        <w:t>Deg</w:t>
+      </w:r>
+      <w:proofErr w:type="spellEnd"/>
+      <w:r>
+        <w:t>, grad, rad, turn</w:t>
+      </w:r>
+    </w:p>
+    <w:p>
+      <w:pPr>
+        <w:pStyle w:val="ListParagraph"/>
+        <w:numPr>
+          <w:ilvl w:val="4"/>
+          <w:numId w:val="14"/>
+        </w:numPr>
+      </w:pPr>
+      <w:r>
+        <w:t>Used in some gradient and transform functions</w:t>
+      </w:r>
+    </w:p>
+    <w:p>
+      <w:pPr>
+        <w:pStyle w:val="ListParagraph"/>
+        <w:numPr>
+          <w:ilvl w:val="3"/>
+          <w:numId w:val="14"/>
+        </w:numPr>
+      </w:pPr>
+      <w:r>
+        <w:t>Duration (or time) units</w:t>
+      </w:r>
+    </w:p>
+    <w:p>
+      <w:pPr>
+        <w:pStyle w:val="ListParagraph"/>
+        <w:numPr>
+          <w:ilvl w:val="4"/>
+          <w:numId w:val="14"/>
+        </w:numPr>
+      </w:pPr>
+      <w:r>
+        <w:t xml:space="preserve">S, </w:t>
+      </w:r>
+      <w:proofErr w:type="spellStart"/>
+      <w:r>
+        <w:t>ms</w:t>
+      </w:r>
+      <w:proofErr w:type="spellEnd"/>
+    </w:p>
+    <w:p>
+      <w:pPr>
+        <w:pStyle w:val="ListParagraph"/>
+        <w:numPr>
+          <w:ilvl w:val="4"/>
+          <w:numId w:val="14"/>
+        </w:numPr>
+      </w:pPr>
+      <w:r>
+        <w:t>Used in animation, transition, and relation properties</w:t>
+      </w:r>
+    </w:p>
+    <w:p>
+      <w:pPr>
+        <w:pStyle w:val="ListParagraph"/>
+        <w:numPr>
+          <w:ilvl w:val="3"/>
+          <w:numId w:val="14"/>
+        </w:numPr>
+      </w:pPr>
+      <w:r>
+        <w:t>Frequency units</w:t>
+      </w:r>
+    </w:p>
+    <w:p>
+      <w:pPr>
+        <w:pStyle w:val="ListParagraph"/>
+        <w:numPr>
+          <w:ilvl w:val="4"/>
+          <w:numId w:val="14"/>
+        </w:numPr>
+      </w:pPr>
+      <w:r>
+        <w:t>Hz, kHz</w:t>
+      </w:r>
+    </w:p>
+    <w:p>
+      <w:pPr>
+        <w:pStyle w:val="ListParagraph"/>
+        <w:numPr>
+          <w:ilvl w:val="4"/>
+          <w:numId w:val="14"/>
+        </w:numPr>
+      </w:pPr>
+      <w:r>
+        <w:t>Initially introduced in CSS2 for the (obsoleted) aural media type; reintroduced in CSS3 but is currently unused</w:t>
+      </w:r>
+    </w:p>
+    <w:p>
+      <w:pPr>
+        <w:pStyle w:val="ListParagraph"/>
+        <w:numPr>
+          <w:ilvl w:val="3"/>
+          <w:numId w:val="14"/>
+        </w:numPr>
+      </w:pPr>
+      <w:r>
+        <w:t>Resolution units</w:t>
+      </w:r>
+    </w:p>
+    <w:p>
+      <w:pPr>
+        <w:pStyle w:val="ListParagraph"/>
+        <w:numPr>
+          <w:ilvl w:val="4"/>
+          <w:numId w:val="14"/>
+        </w:numPr>
+      </w:pPr>
+      <w:r>
+        <w:t>Number with a % suffix</w:t>
+      </w:r>
+    </w:p>
+    <w:p>
+      <w:pPr>
+        <w:pStyle w:val="ListParagraph"/>
+        <w:numPr>
+          <w:ilvl w:val="4"/>
+          <w:numId w:val="14"/>
+        </w:numPr>
+      </w:pPr>
+      <w:r>
+        <w:t xml:space="preserve">Calculated as a percentage of some </w:t>
+      </w:r>
+      <w:proofErr w:type="gramStart"/>
+      <w:r>
+        <w:t>value( usually</w:t>
+      </w:r>
+      <w:proofErr w:type="gramEnd"/>
+      <w:r>
+        <w:t xml:space="preserve"> taken from the parent element)</w:t>
+      </w:r>
+    </w:p>
+    <w:p>
+      <w:pPr>
+        <w:pStyle w:val="ListParagraph"/>
+        <w:numPr>
+          <w:ilvl w:val="3"/>
+          <w:numId w:val="14"/>
+        </w:numPr>
+      </w:pPr>
+      <w:r>
+        <w:t>URLs &amp; URIs</w:t>
+      </w:r>
+    </w:p>
+    <w:p>
+      <w:pPr>
+        <w:pStyle w:val="ListParagraph"/>
+        <w:numPr>
+          <w:ilvl w:val="4"/>
+          <w:numId w:val="14"/>
+        </w:numPr>
+      </w:pPr>
+      <w:proofErr w:type="spellStart"/>
+      <w:proofErr w:type="gramStart"/>
+      <w:r>
+        <w:lastRenderedPageBreak/>
+        <w:t>url</w:t>
+      </w:r>
+      <w:proofErr w:type="spellEnd"/>
+      <w:r>
+        <w:t>(</w:t>
+      </w:r>
+      <w:proofErr w:type="gramEnd"/>
+      <w:r>
+        <w:t>) function with an absolute or relative</w:t>
+      </w:r>
+    </w:p>
+    <w:p>
+      <w:pPr>
+        <w:pStyle w:val="ListParagraph"/>
+        <w:numPr>
+          <w:ilvl w:val="4"/>
+          <w:numId w:val="14"/>
+        </w:numPr>
+      </w:pPr>
+      <w:r>
+        <w:t xml:space="preserve">denotes a pointer to a </w:t>
+      </w:r>
+      <w:proofErr w:type="spellStart"/>
+      <w:r>
+        <w:t>resonte</w:t>
+      </w:r>
+      <w:proofErr w:type="spellEnd"/>
+      <w:r>
+        <w:t xml:space="preserve"> such as an image or a font</w:t>
+      </w:r>
+    </w:p>
+    <w:p>
+      <w:pPr>
+        <w:pStyle w:val="ListParagraph"/>
+        <w:numPr>
+          <w:ilvl w:val="3"/>
+          <w:numId w:val="14"/>
+        </w:numPr>
+      </w:pPr>
+      <w:r>
+        <w:t>colors</w:t>
+      </w:r>
+    </w:p>
+    <w:p>
+      <w:pPr>
+        <w:pStyle w:val="ListParagraph"/>
+        <w:numPr>
+          <w:ilvl w:val="4"/>
+          <w:numId w:val="14"/>
+        </w:numPr>
+      </w:pPr>
+      <w:r>
+        <w:t>color keywords: red</w:t>
+      </w:r>
+    </w:p>
+    <w:p>
+      <w:pPr>
+        <w:pStyle w:val="ListParagraph"/>
+        <w:numPr>
+          <w:ilvl w:val="4"/>
+          <w:numId w:val="14"/>
+        </w:numPr>
+      </w:pPr>
+      <w:r>
+        <w:t>RGB hexadecimal notation</w:t>
+      </w:r>
+    </w:p>
+    <w:p>
+      <w:pPr>
+        <w:pStyle w:val="ListParagraph"/>
+        <w:numPr>
+          <w:ilvl w:val="4"/>
+          <w:numId w:val="14"/>
+        </w:numPr>
+      </w:pPr>
+      <w:r>
+        <w:t>RGB functions</w:t>
+      </w:r>
+    </w:p>
+    <w:p>
+      <w:pPr>
+        <w:pStyle w:val="ListParagraph"/>
+        <w:numPr>
+          <w:ilvl w:val="5"/>
+          <w:numId w:val="14"/>
+        </w:numPr>
+      </w:pPr>
+      <w:proofErr w:type="spellStart"/>
+      <w:r>
+        <w:t>rgb</w:t>
+      </w:r>
+      <w:proofErr w:type="spellEnd"/>
+      <w:r>
+        <w:t xml:space="preserve"> (255,0,0)</w:t>
+      </w:r>
+    </w:p>
+    <w:p>
+      <w:pPr>
+        <w:pStyle w:val="ListParagraph"/>
+        <w:numPr>
+          <w:ilvl w:val="4"/>
+          <w:numId w:val="14"/>
+        </w:numPr>
+      </w:pPr>
+      <w:r>
+        <w:t>HSL functions</w:t>
+      </w:r>
+    </w:p>
+    <w:p>
+      <w:pPr>
+        <w:pStyle w:val="ListParagraph"/>
+        <w:numPr>
+          <w:ilvl w:val="5"/>
+          <w:numId w:val="14"/>
+        </w:numPr>
+      </w:pPr>
+      <w:proofErr w:type="spellStart"/>
+      <w:proofErr w:type="gramStart"/>
+      <w:r>
+        <w:t>Hsl</w:t>
+      </w:r>
+      <w:proofErr w:type="spellEnd"/>
+      <w:r>
+        <w:t>(</w:t>
+      </w:r>
+      <w:proofErr w:type="gramEnd"/>
+      <w:r>
+        <w:t>0,100%,0)</w:t>
+      </w:r>
+    </w:p>
+    <w:p>
+      <w:pPr>
+        <w:pStyle w:val="ListParagraph"/>
+        <w:numPr>
+          <w:ilvl w:val="5"/>
+          <w:numId w:val="14"/>
+        </w:numPr>
+      </w:pPr>
+      <w:proofErr w:type="spellStart"/>
+      <w:r>
+        <w:t>Hsl</w:t>
+      </w:r>
+      <w:proofErr w:type="spellEnd"/>
+      <w:r>
+        <w:t xml:space="preserve"> color wheel</w:t>
+      </w:r>
+    </w:p>
+    <w:p>
+      <w:pPr>
+        <w:pStyle w:val="ListParagraph"/>
+        <w:numPr>
+          <w:ilvl w:val="4"/>
+          <w:numId w:val="14"/>
+        </w:numPr>
+      </w:pPr>
+      <w:proofErr w:type="spellStart"/>
+      <w:r>
+        <w:t>Currentcolor</w:t>
+      </w:r>
+      <w:proofErr w:type="spellEnd"/>
+      <w:r>
+        <w:t>, transparent</w:t>
+      </w:r>
+    </w:p>
+    <w:p>
+      <w:pPr>
+        <w:pStyle w:val="ListParagraph"/>
+        <w:numPr>
+          <w:ilvl w:val="3"/>
+          <w:numId w:val="14"/>
+        </w:numPr>
+      </w:pPr>
+      <w:r>
+        <w:t>Strings</w:t>
+      </w:r>
+    </w:p>
+    <w:p>
+      <w:pPr>
+        <w:pStyle w:val="ListParagraph"/>
+        <w:numPr>
+          <w:ilvl w:val="4"/>
+          <w:numId w:val="14"/>
+        </w:numPr>
+      </w:pPr>
+      <w:r>
+        <w:t xml:space="preserve">Delimited by single quotes(‘) or double quotes (“). </w:t>
+      </w:r>
       <w:bookmarkStart w:id="0" w:name="_GoBack"/>
       <w:bookmarkEnd w:id="0"/>
     </w:p>
@@ -1886,6 +2682,118 @@
     </w:lvl>
   </w:abstractNum>
   <w:abstractNum w:abstractNumId="1" w15:restartNumberingAfterBreak="0">
+    <w:nsid w:val="01B074CE"/>
+    <w:multiLevelType w:val="hybridMultilevel"/>
+    <w:tmpl w:val="DE1467BC"/>
+    <w:lvl w:ilvl="0" w:tplc="04090001">
+      <w:start w:val="1"/>
+      <w:numFmt w:val="bullet"/>
+      <w:lvlText w:val=""/>
+      <w:lvlJc w:val="left"/>
+      <w:pPr>
+        <w:ind w:left="720" w:hanging="360"/>
+      </w:pPr>
+      <w:rPr>
+        <w:rFonts w:ascii="Symbol" w:hAnsi="Symbol" w:hint="default"/>
+      </w:rPr>
+    </w:lvl>
+    <w:lvl w:ilvl="1" w:tplc="04090003">
+      <w:start w:val="1"/>
+      <w:numFmt w:val="bullet"/>
+      <w:lvlText w:val="o"/>
+      <w:lvlJc w:val="left"/>
+      <w:pPr>
+        <w:ind w:left="1440" w:hanging="360"/>
+      </w:pPr>
+      <w:rPr>
+        <w:rFonts w:ascii="Courier New" w:hAnsi="Courier New" w:cs="Courier New" w:hint="default"/>
+      </w:rPr>
+    </w:lvl>
+    <w:lvl w:ilvl="2" w:tplc="29F85DF6">
+      <w:numFmt w:val="bullet"/>
+      <w:lvlText w:val="-"/>
+      <w:lvlJc w:val="left"/>
+      <w:pPr>
+        <w:ind w:left="2160" w:hanging="360"/>
+      </w:pPr>
+      <w:rPr>
+        <w:rFonts w:ascii="Calibri" w:eastAsiaTheme="minorHAnsi" w:hAnsi="Calibri" w:cs="Calibri" w:hint="default"/>
+      </w:rPr>
+    </w:lvl>
+    <w:lvl w:ilvl="3" w:tplc="04090001">
+      <w:start w:val="1"/>
+      <w:numFmt w:val="bullet"/>
+      <w:lvlText w:val=""/>
+      <w:lvlJc w:val="left"/>
+      <w:pPr>
+        <w:ind w:left="2880" w:hanging="360"/>
+      </w:pPr>
+      <w:rPr>
+        <w:rFonts w:ascii="Symbol" w:hAnsi="Symbol" w:hint="default"/>
+      </w:rPr>
+    </w:lvl>
+    <w:lvl w:ilvl="4" w:tplc="04090003">
+      <w:start w:val="1"/>
+      <w:numFmt w:val="bullet"/>
+      <w:lvlText w:val="o"/>
+      <w:lvlJc w:val="left"/>
+      <w:pPr>
+        <w:ind w:left="3600" w:hanging="360"/>
+      </w:pPr>
+      <w:rPr>
+        <w:rFonts w:ascii="Courier New" w:hAnsi="Courier New" w:cs="Courier New" w:hint="default"/>
+      </w:rPr>
+    </w:lvl>
+    <w:lvl w:ilvl="5" w:tplc="04090005">
+      <w:start w:val="1"/>
+      <w:numFmt w:val="bullet"/>
+      <w:lvlText w:val=""/>
+      <w:lvlJc w:val="left"/>
+      <w:pPr>
+        <w:ind w:left="4320" w:hanging="360"/>
+      </w:pPr>
+      <w:rPr>
+        <w:rFonts w:ascii="Wingdings" w:hAnsi="Wingdings" w:hint="default"/>
+      </w:rPr>
+    </w:lvl>
+    <w:lvl w:ilvl="6" w:tplc="04090001" w:tentative="1">
+      <w:start w:val="1"/>
+      <w:numFmt w:val="bullet"/>
+      <w:lvlText w:val=""/>
+      <w:lvlJc w:val="left"/>
+      <w:pPr>
+        <w:ind w:left="5040" w:hanging="360"/>
+      </w:pPr>
+      <w:rPr>
+        <w:rFonts w:ascii="Symbol" w:hAnsi="Symbol" w:hint="default"/>
+      </w:rPr>
+    </w:lvl>
+    <w:lvl w:ilvl="7" w:tplc="04090003" w:tentative="1">
+      <w:start w:val="1"/>
+      <w:numFmt w:val="bullet"/>
+      <w:lvlText w:val="o"/>
+      <w:lvlJc w:val="left"/>
+      <w:pPr>
+        <w:ind w:left="5760" w:hanging="360"/>
+      </w:pPr>
+      <w:rPr>
+        <w:rFonts w:ascii="Courier New" w:hAnsi="Courier New" w:cs="Courier New" w:hint="default"/>
+      </w:rPr>
+    </w:lvl>
+    <w:lvl w:ilvl="8" w:tplc="04090005" w:tentative="1">
+      <w:start w:val="1"/>
+      <w:numFmt w:val="bullet"/>
+      <w:lvlText w:val=""/>
+      <w:lvlJc w:val="left"/>
+      <w:pPr>
+        <w:ind w:left="6480" w:hanging="360"/>
+      </w:pPr>
+      <w:rPr>
+        <w:rFonts w:ascii="Wingdings" w:hAnsi="Wingdings" w:hint="default"/>
+      </w:rPr>
+    </w:lvl>
+  </w:abstractNum>
+  <w:abstractNum w:abstractNumId="2" w15:restartNumberingAfterBreak="0">
     <w:nsid w:val="01D74993"/>
     <w:multiLevelType w:val="hybridMultilevel"/>
     <w:tmpl w:val="406A93F2"/>
@@ -1974,7 +2882,7 @@
       </w:pPr>
     </w:lvl>
   </w:abstractNum>
-  <w:abstractNum w:abstractNumId="2" w15:restartNumberingAfterBreak="0">
+  <w:abstractNum w:abstractNumId="3" w15:restartNumberingAfterBreak="0">
     <w:nsid w:val="05B643D9"/>
     <w:multiLevelType w:val="hybridMultilevel"/>
     <w:tmpl w:val="53A8D43A"/>
@@ -2087,7 +2995,7 @@
       </w:rPr>
     </w:lvl>
   </w:abstractNum>
-  <w:abstractNum w:abstractNumId="3" w15:restartNumberingAfterBreak="0">
+  <w:abstractNum w:abstractNumId="4" w15:restartNumberingAfterBreak="0">
     <w:nsid w:val="3CDA29F1"/>
     <w:multiLevelType w:val="hybridMultilevel"/>
     <w:tmpl w:val="5B16C1A6"/>
@@ -2200,7 +3108,7 @@
       </w:rPr>
     </w:lvl>
   </w:abstractNum>
-  <w:abstractNum w:abstractNumId="4" w15:restartNumberingAfterBreak="0">
+  <w:abstractNum w:abstractNumId="5" w15:restartNumberingAfterBreak="0">
     <w:nsid w:val="402F02E8"/>
     <w:multiLevelType w:val="hybridMultilevel"/>
     <w:tmpl w:val="6B9811EC"/>
@@ -2313,7 +3221,7 @@
       </w:rPr>
     </w:lvl>
   </w:abstractNum>
-  <w:abstractNum w:abstractNumId="5" w15:restartNumberingAfterBreak="0">
+  <w:abstractNum w:abstractNumId="6" w15:restartNumberingAfterBreak="0">
     <w:nsid w:val="45D13893"/>
     <w:multiLevelType w:val="hybridMultilevel"/>
     <w:tmpl w:val="8D88122A"/>
@@ -2402,7 +3310,7 @@
       </w:pPr>
     </w:lvl>
   </w:abstractNum>
-  <w:abstractNum w:abstractNumId="6" w15:restartNumberingAfterBreak="0">
+  <w:abstractNum w:abstractNumId="7" w15:restartNumberingAfterBreak="0">
     <w:nsid w:val="46BA10FA"/>
     <w:multiLevelType w:val="hybridMultilevel"/>
     <w:tmpl w:val="B3F8AD84"/>
@@ -2515,7 +3423,7 @@
       </w:rPr>
     </w:lvl>
   </w:abstractNum>
-  <w:abstractNum w:abstractNumId="7" w15:restartNumberingAfterBreak="0">
+  <w:abstractNum w:abstractNumId="8" w15:restartNumberingAfterBreak="0">
     <w:nsid w:val="4D671EC4"/>
     <w:multiLevelType w:val="hybridMultilevel"/>
     <w:tmpl w:val="103C38C2"/>
@@ -2628,7 +3536,7 @@
       </w:rPr>
     </w:lvl>
   </w:abstractNum>
-  <w:abstractNum w:abstractNumId="8" w15:restartNumberingAfterBreak="0">
+  <w:abstractNum w:abstractNumId="9" w15:restartNumberingAfterBreak="0">
     <w:nsid w:val="554D3CD9"/>
     <w:multiLevelType w:val="hybridMultilevel"/>
     <w:tmpl w:val="F9DCF3BC"/>
@@ -2741,7 +3649,7 @@
       </w:rPr>
     </w:lvl>
   </w:abstractNum>
-  <w:abstractNum w:abstractNumId="9" w15:restartNumberingAfterBreak="0">
+  <w:abstractNum w:abstractNumId="10" w15:restartNumberingAfterBreak="0">
     <w:nsid w:val="57A92567"/>
     <w:multiLevelType w:val="hybridMultilevel"/>
     <w:tmpl w:val="C308ACC4"/>
@@ -2854,7 +3762,7 @@
       </w:rPr>
     </w:lvl>
   </w:abstractNum>
-  <w:abstractNum w:abstractNumId="10" w15:restartNumberingAfterBreak="0">
+  <w:abstractNum w:abstractNumId="11" w15:restartNumberingAfterBreak="0">
     <w:nsid w:val="5BC721D9"/>
     <w:multiLevelType w:val="hybridMultilevel"/>
     <w:tmpl w:val="85B4B9EA"/>
@@ -2967,7 +3875,7 @@
       </w:rPr>
     </w:lvl>
   </w:abstractNum>
-  <w:abstractNum w:abstractNumId="11" w15:restartNumberingAfterBreak="0">
+  <w:abstractNum w:abstractNumId="12" w15:restartNumberingAfterBreak="0">
     <w:nsid w:val="62657A16"/>
     <w:multiLevelType w:val="hybridMultilevel"/>
     <w:tmpl w:val="CF14D738"/>
@@ -3080,7 +3988,7 @@
       </w:rPr>
     </w:lvl>
   </w:abstractNum>
-  <w:abstractNum w:abstractNumId="12" w15:restartNumberingAfterBreak="0">
+  <w:abstractNum w:abstractNumId="13" w15:restartNumberingAfterBreak="0">
     <w:nsid w:val="758D69DA"/>
     <w:multiLevelType w:val="hybridMultilevel"/>
     <w:tmpl w:val="212AD4A4"/>
@@ -3194,42 +4102,45 @@
     </w:lvl>
   </w:abstractNum>
   <w:num w:numId="1">
-    <w:abstractNumId w:val="2"/>
+    <w:abstractNumId w:val="3"/>
   </w:num>
   <w:num w:numId="2">
+    <w:abstractNumId w:val="5"/>
+  </w:num>
+  <w:num w:numId="3">
+    <w:abstractNumId w:val="10"/>
+  </w:num>
+  <w:num w:numId="4">
+    <w:abstractNumId w:val="13"/>
+  </w:num>
+  <w:num w:numId="5">
+    <w:abstractNumId w:val="7"/>
+  </w:num>
+  <w:num w:numId="6">
     <w:abstractNumId w:val="4"/>
   </w:num>
-  <w:num w:numId="3">
-    <w:abstractNumId w:val="9"/>
-  </w:num>
-  <w:num w:numId="4">
-    <w:abstractNumId w:val="12"/>
-  </w:num>
-  <w:num w:numId="5">
-    <w:abstractNumId w:val="6"/>
-  </w:num>
-  <w:num w:numId="6">
-    <w:abstractNumId w:val="3"/>
-  </w:num>
   <w:num w:numId="7">
-    <w:abstractNumId w:val="10"/>
+    <w:abstractNumId w:val="11"/>
   </w:num>
   <w:num w:numId="8">
     <w:abstractNumId w:val="0"/>
   </w:num>
   <w:num w:numId="9">
-    <w:abstractNumId w:val="7"/>
+    <w:abstractNumId w:val="8"/>
   </w:num>
   <w:num w:numId="10">
-    <w:abstractNumId w:val="11"/>
+    <w:abstractNumId w:val="12"/>
   </w:num>
   <w:num w:numId="11">
-    <w:abstractNumId w:val="8"/>
+    <w:abstractNumId w:val="9"/>
   </w:num>
   <w:num w:numId="12">
-    <w:abstractNumId w:val="5"/>
+    <w:abstractNumId w:val="6"/>
   </w:num>
   <w:num w:numId="13">
+    <w:abstractNumId w:val="2"/>
+  </w:num>
+  <w:num w:numId="14">
     <w:abstractNumId w:val="1"/>
   </w:num>
 </w:numbering>
@@ -3358,6 +4269,7 @@
     <w:lsdException w:name="HTML Sample" w:semiHidden="1" w:unhideWhenUsed="1"/>
     <w:lsdException w:name="HTML Typewriter" w:semiHidden="1" w:unhideWhenUsed="1"/>
     <w:lsdException w:name="HTML Variable" w:semiHidden="1" w:unhideWhenUsed="1"/>
+    <w:lsdException w:name="Normal Table" w:semiHidden="1" w:unhideWhenUsed="1"/>
     <w:lsdException w:name="annotation subject" w:semiHidden="1" w:unhideWhenUsed="1"/>
     <w:lsdException w:name="No List" w:semiHidden="1" w:unhideWhenUsed="1"/>
     <w:lsdException w:name="Outline List 1" w:semiHidden="1" w:unhideWhenUsed="1"/>
@@ -3401,8 +4313,10 @@
     <w:lsdException w:name="Table Elegant" w:semiHidden="1" w:unhideWhenUsed="1"/>
     <w:lsdException w:name="Table Professional" w:semiHidden="1" w:unhideWhenUsed="1"/>
     <w:lsdException w:name="Table Subtle 1" w:semiHidden="1" w:unhideWhenUsed="1"/>
+    <w:lsdException w:name="Table Subtle 2" w:semiHidden="1" w:unhideWhenUsed="1"/>
     <w:lsdException w:name="Table Web 1" w:semiHidden="1" w:unhideWhenUsed="1"/>
     <w:lsdException w:name="Table Web 2" w:semiHidden="1" w:unhideWhenUsed="1"/>
+    <w:lsdException w:name="Table Web 3" w:semiHidden="1" w:unhideWhenUsed="1"/>
     <w:lsdException w:name="Balloon Text" w:semiHidden="1" w:unhideWhenUsed="1"/>
     <w:lsdException w:name="Table Grid" w:uiPriority="39"/>
     <w:lsdException w:name="Table Theme" w:semiHidden="1" w:unhideWhenUsed="1"/>

</xml_diff>

<commit_message>
Added the introduction of JavaScript notes
</commit_message>
<xml_diff>
--- a/MIDTERMS/Midterm Notes/Cascading Style Sheets.docx
+++ b/MIDTERMS/Midterm Notes/Cascading Style Sheets.docx
@@ -1,6 +1,6 @@
 
 <file path=word/document.xml><?xml version="1.0" encoding="utf-8"?>
-<w:document xmlns:wpc="http://schemas.microsoft.com/office/word/2010/wordprocessingCanvas" xmlns:cx="http://schemas.microsoft.com/office/drawing/2014/chartex" xmlns:cx1="http://schemas.microsoft.com/office/drawing/2015/9/8/chartex" xmlns:mc="http://schemas.openxmlformats.org/markup-compatibility/2006" xmlns:o="urn:schemas-microsoft-com:office:office" xmlns:r="http://schemas.openxmlformats.org/officeDocument/2006/relationships" xmlns:m="http://schemas.openxmlformats.org/officeDocument/2006/math" xmlns:v="urn:schemas-microsoft-com:vml" xmlns:wp14="http://schemas.microsoft.com/office/word/2010/wordprocessingDrawing" xmlns:wp="http://schemas.openxmlformats.org/drawingml/2006/wordprocessingDrawing" xmlns:w10="urn:schemas-microsoft-com:office:word" xmlns:w="http://schemas.openxmlformats.org/wordprocessingml/2006/main" xmlns:w14="http://schemas.microsoft.com/office/word/2010/wordml" xmlns:w15="http://schemas.microsoft.com/office/word/2012/wordml" xmlns:w16se="http://schemas.microsoft.com/office/word/2015/wordml/symex" xmlns:wpg="http://schemas.microsoft.com/office/word/2010/wordprocessingGroup" xmlns:wpi="http://schemas.microsoft.com/office/word/2010/wordprocessingInk" xmlns:wne="http://schemas.microsoft.com/office/word/2006/wordml" xmlns:wps="http://schemas.microsoft.com/office/word/2010/wordprocessingShape" mc:Ignorable="w14 w15 w16se wp14">
+<w:document xmlns:wpc="http://schemas.microsoft.com/office/word/2010/wordprocessingCanvas" xmlns:cx="http://schemas.microsoft.com/office/drawing/2014/chartex" xmlns:cx1="http://schemas.microsoft.com/office/drawing/2015/9/8/chartex" xmlns:cx2="http://schemas.microsoft.com/office/drawing/2015/10/21/chartex" xmlns:cx3="http://schemas.microsoft.com/office/drawing/2016/5/9/chartex" xmlns:cx4="http://schemas.microsoft.com/office/drawing/2016/5/10/chartex" xmlns:cx5="http://schemas.microsoft.com/office/drawing/2016/5/11/chartex" xmlns:cx6="http://schemas.microsoft.com/office/drawing/2016/5/12/chartex" xmlns:cx7="http://schemas.microsoft.com/office/drawing/2016/5/13/chartex" xmlns:cx8="http://schemas.microsoft.com/office/drawing/2016/5/14/chartex" xmlns:mc="http://schemas.openxmlformats.org/markup-compatibility/2006" xmlns:aink="http://schemas.microsoft.com/office/drawing/2016/ink" xmlns:am3d="http://schemas.microsoft.com/office/drawing/2017/model3d" xmlns:o="urn:schemas-microsoft-com:office:office" xmlns:r="http://schemas.openxmlformats.org/officeDocument/2006/relationships" xmlns:m="http://schemas.openxmlformats.org/officeDocument/2006/math" xmlns:v="urn:schemas-microsoft-com:vml" xmlns:wp14="http://schemas.microsoft.com/office/word/2010/wordprocessingDrawing" xmlns:wp="http://schemas.openxmlformats.org/drawingml/2006/wordprocessingDrawing" xmlns:w10="urn:schemas-microsoft-com:office:word" xmlns:w="http://schemas.openxmlformats.org/wordprocessingml/2006/main" xmlns:w14="http://schemas.microsoft.com/office/word/2010/wordml" xmlns:w15="http://schemas.microsoft.com/office/word/2012/wordml" xmlns:w16cid="http://schemas.microsoft.com/office/word/2016/wordml/cid" xmlns:w16se="http://schemas.microsoft.com/office/word/2015/wordml/symex" xmlns:wpg="http://schemas.microsoft.com/office/word/2010/wordprocessingGroup" xmlns:wpi="http://schemas.microsoft.com/office/word/2010/wordprocessingInk" xmlns:wne="http://schemas.microsoft.com/office/word/2006/wordml" xmlns:wps="http://schemas.microsoft.com/office/word/2010/wordprocessingShape" mc:Ignorable="w14 w15 w16se w16cid wp14">
   <w:body>
     <w:p>
       <w:pPr>
@@ -564,7 +564,7 @@
         <mc:AlternateContent>
           <mc:Choice Requires="wps">
             <w:drawing>
-              <wp:anchor distT="0" distB="0" distL="114300" distR="114300" simplePos="0" relativeHeight="251665408" behindDoc="1" locked="0" layoutInCell="1" allowOverlap="1">
+              <wp:anchor distT="0" distB="0" distL="114300" distR="114300" simplePos="0" relativeHeight="251665408" behindDoc="1" locked="0" layoutInCell="1" allowOverlap="1" wp14:anchorId="6A0B2DCF" wp14:editId="49E953FC">
                 <wp:simplePos x="0" y="0"/>
                 <wp:positionH relativeFrom="margin">
                   <wp:posOffset>47625</wp:posOffset>
@@ -639,7 +639,7 @@
           </mc:Choice>
           <mc:Fallback>
             <w:pict>
-              <v:shapetype id="_x0000_t202" coordsize="21600,21600" o:spt="202" path="m,l,21600r21600,l21600,xe">
+              <v:shapetype w14:anchorId="6A0B2DCF" id="_x0000_t202" coordsize="21600,21600" o:spt="202" path="m,l,21600r21600,l21600,xe">
                 <v:stroke joinstyle="miter"/>
                 <v:path gradientshapeok="t" o:connecttype="rect"/>
               </v:shapetype>
@@ -667,7 +667,7 @@
         <mc:AlternateContent>
           <mc:Choice Requires="wps">
             <w:drawing>
-              <wp:anchor distT="0" distB="0" distL="114300" distR="114300" simplePos="0" relativeHeight="251669504" behindDoc="1" locked="0" layoutInCell="1" allowOverlap="1" wp14:anchorId="6D57B858" wp14:editId="5947E734">
+              <wp:anchor distT="0" distB="0" distL="114300" distR="114300" simplePos="0" relativeHeight="251669504" behindDoc="1" locked="0" layoutInCell="1" allowOverlap="1" wp14:anchorId="1747D912" wp14:editId="3A5F37F2">
                 <wp:simplePos x="0" y="0"/>
                 <wp:positionH relativeFrom="column">
                   <wp:posOffset>2276475</wp:posOffset>
@@ -742,7 +742,7 @@
           </mc:Choice>
           <mc:Fallback>
             <w:pict>
-              <v:shape w14:anchorId="6D57B858" id="_x0000_s1027" type="#_x0000_t202" style="position:absolute;margin-left:179.25pt;margin-top:4pt;width:96.75pt;height:20.25pt;z-index:-251646976;visibility:visible;mso-wrap-style:square;mso-width-percent:0;mso-height-percent:0;mso-wrap-distance-left:9pt;mso-wrap-distance-top:0;mso-wrap-distance-right:9pt;mso-wrap-distance-bottom:0;mso-position-horizontal:absolute;mso-position-horizontal-relative:text;mso-position-vertical:absolute;mso-position-vertical-relative:text;mso-width-percent:0;mso-height-percent:0;mso-width-relative:page;mso-height-relative:page;v-text-anchor:top" o:gfxdata="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">
+              <v:shape w14:anchorId="1747D912" id="_x0000_s1027" type="#_x0000_t202" style="position:absolute;margin-left:179.25pt;margin-top:4pt;width:96.75pt;height:20.25pt;z-index:-251646976;visibility:visible;mso-wrap-style:square;mso-width-percent:0;mso-height-percent:0;mso-wrap-distance-left:9pt;mso-wrap-distance-top:0;mso-wrap-distance-right:9pt;mso-wrap-distance-bottom:0;mso-position-horizontal:absolute;mso-position-horizontal-relative:text;mso-position-vertical:absolute;mso-position-vertical-relative:text;mso-width-percent:0;mso-height-percent:0;mso-width-relative:page;mso-height-relative:page;v-text-anchor:top" o:gfxdata="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">
                 <v:textbox>
                   <w:txbxContent>
                     <w:p>
@@ -766,7 +766,7 @@
         <mc:AlternateContent>
           <mc:Choice Requires="wps">
             <w:drawing>
-              <wp:anchor distT="0" distB="0" distL="114300" distR="114300" simplePos="0" relativeHeight="251667456" behindDoc="1" locked="0" layoutInCell="1" allowOverlap="1" wp14:anchorId="6D57B858" wp14:editId="5947E734">
+              <wp:anchor distT="0" distB="0" distL="114300" distR="114300" simplePos="0" relativeHeight="251667456" behindDoc="1" locked="0" layoutInCell="1" allowOverlap="1" wp14:anchorId="71F1FF6D" wp14:editId="6BE0E17F">
                 <wp:simplePos x="0" y="0"/>
                 <wp:positionH relativeFrom="column">
                   <wp:posOffset>1152525</wp:posOffset>
@@ -841,7 +841,7 @@
           </mc:Choice>
           <mc:Fallback>
             <w:pict>
-              <v:shape w14:anchorId="6D57B858" id="_x0000_s1028" type="#_x0000_t202" style="position:absolute;margin-left:90.75pt;margin-top:4pt;width:80.25pt;height:20.25pt;z-index:-251649024;visibility:visible;mso-wrap-style:square;mso-width-percent:0;mso-height-percent:0;mso-wrap-distance-left:9pt;mso-wrap-distance-top:0;mso-wrap-distance-right:9pt;mso-wrap-distance-bottom:0;mso-position-horizontal:absolute;mso-position-horizontal-relative:text;mso-position-vertical:absolute;mso-position-vertical-relative:text;mso-width-percent:0;mso-height-percent:0;mso-width-relative:page;mso-height-relative:page;v-text-anchor:top" o:gfxdata="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">
+              <v:shape w14:anchorId="71F1FF6D" id="_x0000_s1028" type="#_x0000_t202" style="position:absolute;margin-left:90.75pt;margin-top:4pt;width:80.25pt;height:20.25pt;z-index:-251649024;visibility:visible;mso-wrap-style:square;mso-width-percent:0;mso-height-percent:0;mso-wrap-distance-left:9pt;mso-wrap-distance-top:0;mso-wrap-distance-right:9pt;mso-wrap-distance-bottom:0;mso-position-horizontal:absolute;mso-position-horizontal-relative:text;mso-position-vertical:absolute;mso-position-vertical-relative:text;mso-width-percent:0;mso-height-percent:0;mso-width-relative:page;mso-height-relative:page;v-text-anchor:top" o:gfxdata="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">
                 <v:textbox>
                   <w:txbxContent>
                     <w:p>
@@ -883,7 +883,7 @@
         <mc:AlternateContent>
           <mc:Choice Requires="wps">
             <w:drawing>
-              <wp:anchor distT="45720" distB="45720" distL="114300" distR="114300" simplePos="0" relativeHeight="251661312" behindDoc="1" locked="0" layoutInCell="1" allowOverlap="1">
+              <wp:anchor distT="45720" distB="45720" distL="114300" distR="114300" simplePos="0" relativeHeight="251661312" behindDoc="1" locked="0" layoutInCell="1" allowOverlap="1" wp14:anchorId="2D37AA5E" wp14:editId="4B8F9AE9">
                 <wp:simplePos x="0" y="0"/>
                 <wp:positionH relativeFrom="column">
                   <wp:posOffset>2695575</wp:posOffset>
@@ -961,7 +961,7 @@
           </mc:Choice>
           <mc:Fallback>
             <w:pict>
-              <v:shape id="_x0000_s1029" type="#_x0000_t202" style="position:absolute;margin-left:212.25pt;margin-top:1.05pt;width:89.25pt;height:20.25pt;z-index:-251655168;visibility:visible;mso-wrap-style:square;mso-width-percent:0;mso-height-percent:0;mso-wrap-distance-left:9pt;mso-wrap-distance-top:3.6pt;mso-wrap-distance-right:9pt;mso-wrap-distance-bottom:3.6pt;mso-position-horizontal:absolute;mso-position-horizontal-relative:text;mso-position-vertical:absolute;mso-position-vertical-relative:text;mso-width-percent:0;mso-height-percent:0;mso-width-relative:margin;mso-height-relative:margin;v-text-anchor:top" o:gfxdata="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">
+              <v:shape w14:anchorId="2D37AA5E" id="_x0000_s1029" type="#_x0000_t202" style="position:absolute;margin-left:212.25pt;margin-top:1.05pt;width:89.25pt;height:20.25pt;z-index:-251655168;visibility:visible;mso-wrap-style:square;mso-width-percent:0;mso-height-percent:0;mso-wrap-distance-left:9pt;mso-wrap-distance-top:3.6pt;mso-wrap-distance-right:9pt;mso-wrap-distance-bottom:3.6pt;mso-position-horizontal:absolute;mso-position-horizontal-relative:text;mso-position-vertical:absolute;mso-position-vertical-relative:text;mso-width-percent:0;mso-height-percent:0;mso-width-relative:margin;mso-height-relative:margin;v-text-anchor:top" o:gfxdata="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">
                 <v:textbox>
                   <w:txbxContent>
                     <w:p>
@@ -2259,117 +2259,737 @@
       <w:r>
         <w:t>enerate</w:t>
       </w:r>
+      <w:r>
+        <w:t xml:space="preserve"> CSS a custom language syntax that typically includes features that don’t exist in pure CSS (e.g. Variables, Control Flow, Nesting, Mixins, Functions, etc.)</w:t>
+      </w:r>
+    </w:p>
+    <w:p/>
+    <w:p>
+      <w:pPr>
+        <w:ind w:left="1800"/>
+      </w:pPr>
+      <w:r>
+        <w:t>e.g SASS, LESS, Stylus, SCSS *more popular</w:t>
+      </w:r>
+    </w:p>
+    <w:p>
+      <w:pPr>
+        <w:pStyle w:val="ListParagraph"/>
+        <w:numPr>
+          <w:ilvl w:val="0"/>
+          <w:numId w:val="17"/>
+        </w:numPr>
+      </w:pPr>
+      <w:r>
+        <w:t>CSS Frameworks</w:t>
+      </w:r>
+    </w:p>
+    <w:p>
+      <w:pPr>
+        <w:pStyle w:val="ListParagraph"/>
+        <w:numPr>
+          <w:ilvl w:val="1"/>
+          <w:numId w:val="17"/>
+        </w:numPr>
+      </w:pPr>
+      <w:r>
+        <w:t>Provides predefined CSS design functionality that can be reused, extended and customized</w:t>
+      </w:r>
+    </w:p>
+    <w:p>
+      <w:pPr>
+        <w:ind w:left="1080"/>
+      </w:pPr>
+    </w:p>
+    <w:p>
+      <w:pPr>
+        <w:ind w:left="1440" w:firstLine="360"/>
+      </w:pPr>
+      <w:r>
+        <w:t>e.g Boot</w:t>
+      </w:r>
+      <w:r>
+        <w:t>strap, Foundation, Maximizer, etc.</w:t>
+      </w:r>
+    </w:p>
+    <w:p>
+      <w:pPr>
+        <w:pStyle w:val="ListParagraph"/>
+        <w:numPr>
+          <w:ilvl w:val="0"/>
+          <w:numId w:val="17"/>
+        </w:numPr>
+      </w:pPr>
+      <w:r>
+        <w:lastRenderedPageBreak/>
+        <w:t>CSS Polyfills</w:t>
+      </w:r>
+    </w:p>
+    <w:p>
+      <w:pPr>
+        <w:pStyle w:val="ListParagraph"/>
+        <w:numPr>
+          <w:ilvl w:val="1"/>
+          <w:numId w:val="17"/>
+        </w:numPr>
+      </w:pPr>
+      <w:r>
+        <w:t xml:space="preserve">Provides </w:t>
+      </w:r>
+      <w:r>
+        <w:t>future</w:t>
+      </w:r>
+      <w:r>
+        <w:t xml:space="preserve"> developers expect browsers to provide natively</w:t>
+      </w:r>
+    </w:p>
+    <w:p>
+      <w:pPr>
+        <w:ind w:left="1800"/>
+      </w:pPr>
+      <w:r>
+        <w:t>e.g Modernizr, Selectivizr</w:t>
+      </w:r>
+      <w:r>
+        <w:t>, etc.</w:t>
+      </w:r>
+    </w:p>
+    <w:p>
+      <w:pPr>
+        <w:ind w:left="720"/>
+      </w:pPr>
+    </w:p>
+    <w:p>
+      <w:pPr>
+        <w:ind w:left="720"/>
+      </w:pPr>
+      <w:r>
+        <w:t>2 Types of programming on the web</w:t>
+      </w:r>
+    </w:p>
+    <w:p>
+      <w:pPr>
+        <w:pStyle w:val="ListParagraph"/>
+        <w:numPr>
+          <w:ilvl w:val="0"/>
+          <w:numId w:val="18"/>
+        </w:numPr>
+      </w:pPr>
+      <w:r>
+        <w:t>Client side</w:t>
+      </w:r>
+    </w:p>
+    <w:p>
+      <w:pPr>
+        <w:pStyle w:val="ListParagraph"/>
+        <w:numPr>
+          <w:ilvl w:val="0"/>
+          <w:numId w:val="18"/>
+        </w:numPr>
+      </w:pPr>
+      <w:r>
+        <w:t>Server side</w:t>
+      </w:r>
+    </w:p>
+    <w:p/>
+    <w:p>
+      <w:r>
+        <w:t>Client-Side Scripting</w:t>
+      </w:r>
+    </w:p>
+    <w:p>
+      <w:pPr>
+        <w:pStyle w:val="ListParagraph"/>
+        <w:numPr>
+          <w:ilvl w:val="0"/>
+          <w:numId w:val="19"/>
+        </w:numPr>
+      </w:pPr>
+      <w:r>
+        <w:t>Runs in the browser environment</w:t>
+      </w:r>
+    </w:p>
+    <w:p>
+      <w:pPr>
+        <w:pStyle w:val="ListParagraph"/>
+        <w:numPr>
+          <w:ilvl w:val="0"/>
+          <w:numId w:val="19"/>
+        </w:numPr>
+      </w:pPr>
+      <w:r>
+        <w:t>Program store in a server and associate it with a webpage</w:t>
+      </w:r>
+    </w:p>
+    <w:p>
+      <w:pPr>
+        <w:pStyle w:val="ListParagraph"/>
+        <w:numPr>
+          <w:ilvl w:val="0"/>
+          <w:numId w:val="19"/>
+        </w:numPr>
+      </w:pPr>
+      <w:r>
+        <w:t>JavaScript programming</w:t>
+      </w:r>
+    </w:p>
+    <w:p>
+      <w:pPr>
+        <w:pStyle w:val="ListParagraph"/>
+        <w:numPr>
+          <w:ilvl w:val="1"/>
+          <w:numId w:val="19"/>
+        </w:numPr>
+      </w:pPr>
+      <w:r>
+        <w:t>Defer attribute</w:t>
+      </w:r>
+    </w:p>
+    <w:p>
+      <w:pPr>
+        <w:pStyle w:val="ListParagraph"/>
+        <w:numPr>
+          <w:ilvl w:val="2"/>
+          <w:numId w:val="19"/>
+        </w:numPr>
+      </w:pPr>
+      <w:r>
+        <w:t>Fetch and execute after the page has fully loaded</w:t>
+      </w:r>
+    </w:p>
+    <w:p>
+      <w:pPr>
+        <w:pStyle w:val="ListParagraph"/>
+        <w:numPr>
+          <w:ilvl w:val="1"/>
+          <w:numId w:val="19"/>
+        </w:numPr>
+      </w:pPr>
+      <w:r>
+        <w:t>Async attribute</w:t>
+      </w:r>
+    </w:p>
+    <w:p>
+      <w:pPr>
+        <w:pStyle w:val="ListParagraph"/>
+        <w:numPr>
+          <w:ilvl w:val="2"/>
+          <w:numId w:val="19"/>
+        </w:numPr>
+      </w:pPr>
+      <w:r>
+        <w:t>Fetch and continue rendering after loading</w:t>
+      </w:r>
+    </w:p>
+    <w:p>
+      <w:pPr>
+        <w:pStyle w:val="ListParagraph"/>
+        <w:numPr>
+          <w:ilvl w:val="2"/>
+          <w:numId w:val="19"/>
+        </w:numPr>
+      </w:pPr>
+      <w:r>
+        <w:t>Parallel</w:t>
+      </w:r>
+    </w:p>
+    <w:p>
+      <w:pPr>
+        <w:pStyle w:val="ListParagraph"/>
+        <w:numPr>
+          <w:ilvl w:val="1"/>
+          <w:numId w:val="19"/>
+        </w:numPr>
+      </w:pPr>
+      <w:r>
+        <w:t>Linked scripts</w:t>
+      </w:r>
+    </w:p>
+    <w:p>
+      <w:pPr>
+        <w:pStyle w:val="ListParagraph"/>
+        <w:numPr>
+          <w:ilvl w:val="2"/>
+          <w:numId w:val="19"/>
+        </w:numPr>
+      </w:pPr>
+      <w:r>
+        <w:t>Can be placed at top or bottom</w:t>
+      </w:r>
+    </w:p>
+    <w:p>
+      <w:pPr>
+        <w:pStyle w:val="ListParagraph"/>
+        <w:numPr>
+          <w:ilvl w:val="1"/>
+          <w:numId w:val="19"/>
+        </w:numPr>
+      </w:pPr>
+      <w:r>
+        <w:t>Embedded scripts</w:t>
+      </w:r>
+    </w:p>
+    <w:p>
+      <w:pPr>
+        <w:pStyle w:val="ListParagraph"/>
+        <w:numPr>
+          <w:ilvl w:val="2"/>
+          <w:numId w:val="19"/>
+        </w:numPr>
+      </w:pPr>
+      <w:r>
+        <w:t>Can reuse the scripts</w:t>
+      </w:r>
+    </w:p>
+    <w:p>
+      <w:pPr>
+        <w:pStyle w:val="ListParagraph"/>
+        <w:numPr>
+          <w:ilvl w:val="2"/>
+          <w:numId w:val="19"/>
+        </w:numPr>
+      </w:pPr>
+      <w:r>
+        <w:t>Can be embedded anywhere in the document</w:t>
+      </w:r>
+    </w:p>
+    <w:p>
+      <w:pPr>
+        <w:pStyle w:val="ListParagraph"/>
+        <w:numPr>
+          <w:ilvl w:val="1"/>
+          <w:numId w:val="19"/>
+        </w:numPr>
+      </w:pPr>
+      <w:r>
+        <w:t>Inline scripts</w:t>
+      </w:r>
+    </w:p>
+    <w:p>
+      <w:pPr>
+        <w:pStyle w:val="ListParagraph"/>
+        <w:numPr>
+          <w:ilvl w:val="2"/>
+          <w:numId w:val="19"/>
+        </w:numPr>
+      </w:pPr>
+      <w:r>
+        <w:t>Event attributes ( starts with on )</w:t>
+      </w:r>
+    </w:p>
+    <w:p>
+      <w:pPr>
+        <w:pStyle w:val="ListParagraph"/>
+        <w:numPr>
+          <w:ilvl w:val="1"/>
+          <w:numId w:val="19"/>
+        </w:numPr>
+      </w:pPr>
+      <w:r>
+        <w:t>Noscript</w:t>
+      </w:r>
+    </w:p>
+    <w:p>
+      <w:pPr>
+        <w:pStyle w:val="ListParagraph"/>
+        <w:numPr>
+          <w:ilvl w:val="2"/>
+          <w:numId w:val="19"/>
+        </w:numPr>
+      </w:pPr>
+      <w:r>
+        <w:t>Provides alternative</w:t>
+      </w:r>
+    </w:p>
+    <w:p>
+      <w:pPr>
+        <w:pStyle w:val="ListParagraph"/>
+        <w:numPr>
+          <w:ilvl w:val="0"/>
+          <w:numId w:val="19"/>
+        </w:numPr>
+      </w:pPr>
+      <w:r>
+        <w:t>JavaScript Execution Environment</w:t>
+      </w:r>
+    </w:p>
+    <w:p>
+      <w:pPr>
+        <w:pStyle w:val="ListParagraph"/>
+        <w:numPr>
+          <w:ilvl w:val="1"/>
+          <w:numId w:val="19"/>
+        </w:numPr>
+      </w:pPr>
+      <w:r>
+        <w:t>Only on assigned or specific page, cannot be use to a different page</w:t>
+      </w:r>
+    </w:p>
+    <w:p>
+      <w:pPr>
+        <w:pStyle w:val="ListParagraph"/>
+        <w:numPr>
+          <w:ilvl w:val="1"/>
+          <w:numId w:val="19"/>
+        </w:numPr>
+      </w:pPr>
+      <w:r>
+        <w:t>Core JavaScript(ECMAScript) Language and API</w:t>
+      </w:r>
+    </w:p>
+    <w:p>
+      <w:pPr>
+        <w:pStyle w:val="ListParagraph"/>
+        <w:numPr>
+          <w:ilvl w:val="1"/>
+          <w:numId w:val="19"/>
+        </w:numPr>
+      </w:pPr>
+      <w:r>
+        <w:t>(Traditional) Browser Object Model (BOM)</w:t>
+      </w:r>
+    </w:p>
+    <w:p>
+      <w:pPr>
+        <w:pStyle w:val="ListParagraph"/>
+        <w:numPr>
+          <w:ilvl w:val="2"/>
+          <w:numId w:val="19"/>
+        </w:numPr>
+      </w:pPr>
+      <w:r>
+        <w:t>Window, Navigation, Location, History</w:t>
+      </w:r>
+    </w:p>
+    <w:p>
+      <w:pPr>
+        <w:pStyle w:val="ListParagraph"/>
+        <w:numPr>
+          <w:ilvl w:val="1"/>
+          <w:numId w:val="19"/>
+        </w:numPr>
+      </w:pPr>
+      <w:r>
+        <w:t>Document Object Model (DOM)</w:t>
+      </w:r>
+    </w:p>
+    <w:p>
+      <w:pPr>
+        <w:pStyle w:val="ListParagraph"/>
+        <w:numPr>
+          <w:ilvl w:val="2"/>
+          <w:numId w:val="19"/>
+        </w:numPr>
+      </w:pPr>
+      <w:r>
+        <w:t>Node, Document, Element, Text, Attr, DocumentType, Comment</w:t>
+      </w:r>
+    </w:p>
+    <w:p>
+      <w:pPr>
+        <w:pStyle w:val="ListParagraph"/>
+        <w:numPr>
+          <w:ilvl w:val="2"/>
+          <w:numId w:val="19"/>
+        </w:numPr>
+      </w:pPr>
+      <w:r>
+        <w:t>Event, EventTarget, EventListener</w:t>
+      </w:r>
+    </w:p>
+    <w:p>
+      <w:pPr>
+        <w:pStyle w:val="ListParagraph"/>
+        <w:numPr>
+          <w:ilvl w:val="2"/>
+          <w:numId w:val="19"/>
+        </w:numPr>
+      </w:pPr>
+      <w:r>
+        <w:t>CSSStyleSheet, CSSRule</w:t>
+      </w:r>
+    </w:p>
+    <w:p>
+      <w:pPr>
+        <w:pStyle w:val="ListParagraph"/>
+        <w:numPr>
+          <w:ilvl w:val="1"/>
+          <w:numId w:val="19"/>
+        </w:numPr>
+      </w:pPr>
+      <w:r>
+        <w:t>Miscellaneous JavaScript Web APIs</w:t>
+      </w:r>
+    </w:p>
+    <w:p>
+      <w:pPr>
+        <w:pStyle w:val="ListParagraph"/>
+        <w:numPr>
+          <w:ilvl w:val="2"/>
+          <w:numId w:val="19"/>
+        </w:numPr>
+      </w:pPr>
+      <w:r>
+        <w:t>Geolocation, IndexedDB, Local Storage, Push Notification, Service Workers, Web Sockets, Web Workers, AJAX</w:t>
+      </w:r>
+    </w:p>
+    <w:p>
+      <w:pPr>
+        <w:pStyle w:val="ListParagraph"/>
+        <w:numPr>
+          <w:ilvl w:val="1"/>
+          <w:numId w:val="19"/>
+        </w:numPr>
+      </w:pPr>
+      <w:r>
+        <w:t>Most of the APIs are accessed from scripts via theglobal object window</w:t>
+      </w:r>
+    </w:p>
+    <w:p>
+      <w:pPr>
+        <w:pStyle w:val="ListParagraph"/>
+        <w:numPr>
+          <w:ilvl w:val="0"/>
+          <w:numId w:val="19"/>
+        </w:numPr>
+      </w:pPr>
+      <w:r>
+        <w:t>Document object Model (DOM)</w:t>
+      </w:r>
+    </w:p>
+    <w:p>
+      <w:pPr>
+        <w:pStyle w:val="ListParagraph"/>
+        <w:numPr>
+          <w:ilvl w:val="1"/>
+          <w:numId w:val="19"/>
+        </w:numPr>
+      </w:pPr>
+      <w:r>
+        <w:lastRenderedPageBreak/>
+        <w:t>Most important</w:t>
+      </w:r>
+    </w:p>
+    <w:p>
+      <w:pPr>
+        <w:pStyle w:val="ListParagraph"/>
+        <w:numPr>
+          <w:ilvl w:val="1"/>
+          <w:numId w:val="19"/>
+        </w:numPr>
+      </w:pPr>
+      <w:r>
+        <w:t>API that allows access to the HTML document from</w:t>
+      </w:r>
+      <w:r>
+        <w:t xml:space="preserve"> within scripts associated with the web page</w:t>
+      </w:r>
+    </w:p>
+    <w:p>
+      <w:pPr>
+        <w:pStyle w:val="ListParagraph"/>
+        <w:numPr>
+          <w:ilvl w:val="2"/>
+          <w:numId w:val="19"/>
+        </w:numPr>
+      </w:pPr>
+      <w:r>
+        <w:t>A parsed HTML document is presented by a DOM tree, which contains nodes representing elements, element attributes, textual content and other HTML document components</w:t>
+      </w:r>
+    </w:p>
+    <w:p>
+      <w:pPr>
+        <w:pStyle w:val="ListParagraph"/>
+        <w:numPr>
+          <w:ilvl w:val="2"/>
+          <w:numId w:val="19"/>
+        </w:numPr>
+      </w:pPr>
+      <w:r>
+        <w:t>Node- primary data type for Document Object Model</w:t>
+      </w:r>
+    </w:p>
+    <w:p>
+      <w:pPr>
+        <w:pStyle w:val="ListParagraph"/>
+        <w:numPr>
+          <w:ilvl w:val="3"/>
+          <w:numId w:val="19"/>
+        </w:numPr>
+      </w:pPr>
+      <w:r>
+        <w:t>Text nodes exist in DOM</w:t>
+      </w:r>
+    </w:p>
+    <w:p>
+      <w:pPr>
+        <w:pStyle w:val="ListParagraph"/>
+        <w:numPr>
+          <w:ilvl w:val="1"/>
+          <w:numId w:val="19"/>
+        </w:numPr>
+      </w:pPr>
+      <w:r>
+        <w:t>Accessed via Document object property of the global window object</w:t>
+      </w:r>
+    </w:p>
+    <w:p>
+      <w:pPr>
+        <w:pStyle w:val="ListParagraph"/>
+        <w:numPr>
+          <w:ilvl w:val="1"/>
+          <w:numId w:val="19"/>
+        </w:numPr>
+      </w:pPr>
+      <w:r>
+        <w:t>Functionalities</w:t>
+      </w:r>
+    </w:p>
+    <w:p>
+      <w:pPr>
+        <w:pStyle w:val="ListParagraph"/>
+        <w:numPr>
+          <w:ilvl w:val="2"/>
+          <w:numId w:val="19"/>
+        </w:numPr>
+      </w:pPr>
+      <w:r>
+        <w:t>Retrieve references to nodes (or node collection) in the DOM</w:t>
+      </w:r>
+    </w:p>
+    <w:p>
+      <w:pPr>
+        <w:pStyle w:val="ListParagraph"/>
+        <w:numPr>
+          <w:ilvl w:val="3"/>
+          <w:numId w:val="19"/>
+        </w:numPr>
+      </w:pPr>
+      <w:r>
+        <w:t>getElementByID()</w:t>
+      </w:r>
+    </w:p>
+    <w:p>
+      <w:pPr>
+        <w:pStyle w:val="ListParagraph"/>
+        <w:numPr>
+          <w:ilvl w:val="3"/>
+          <w:numId w:val="19"/>
+        </w:numPr>
+      </w:pPr>
+      <w:r>
+        <w:t>getElementsByTagName(),getElementsByClassName(), getElementsByName()</w:t>
+      </w:r>
+    </w:p>
+    <w:p>
+      <w:pPr>
+        <w:pStyle w:val="ListParagraph"/>
+        <w:numPr>
+          <w:ilvl w:val="3"/>
+          <w:numId w:val="19"/>
+        </w:numPr>
+      </w:pPr>
+      <w:r>
+        <w:t>querySelector(),querySelectorAll()</w:t>
+      </w:r>
+    </w:p>
+    <w:p>
+      <w:pPr>
+        <w:pStyle w:val="ListParagraph"/>
+        <w:numPr>
+          <w:ilvl w:val="2"/>
+          <w:numId w:val="19"/>
+        </w:numPr>
+      </w:pPr>
+      <w:r>
+        <w:t>nodeName=tag name</w:t>
+      </w:r>
+    </w:p>
+    <w:p>
+      <w:pPr>
+        <w:pStyle w:val="ListParagraph"/>
+        <w:numPr>
+          <w:ilvl w:val="2"/>
+          <w:numId w:val="19"/>
+        </w:numPr>
+      </w:pPr>
+      <w:r>
+        <w:t>traverse the DOM tree(from a given node)</w:t>
+      </w:r>
+    </w:p>
+    <w:p>
+      <w:pPr>
+        <w:pStyle w:val="ListParagraph"/>
+        <w:numPr>
+          <w:ilvl w:val="3"/>
+          <w:numId w:val="19"/>
+        </w:numPr>
+      </w:pPr>
+      <w:r>
+        <w:t>parentNode, parentElement</w:t>
+      </w:r>
+    </w:p>
+    <w:p>
+      <w:pPr>
+        <w:pStyle w:val="ListParagraph"/>
+        <w:numPr>
+          <w:ilvl w:val="3"/>
+          <w:numId w:val="19"/>
+        </w:numPr>
+      </w:pPr>
+      <w:r>
+        <w:t>childNodes, children</w:t>
+      </w:r>
+    </w:p>
+    <w:p>
+      <w:pPr>
+        <w:pStyle w:val="ListParagraph"/>
+        <w:numPr>
+          <w:ilvl w:val="3"/>
+          <w:numId w:val="19"/>
+        </w:numPr>
+      </w:pPr>
+      <w:r>
+        <w:t>firstChild,lastChild,nextSibling,previousSibling</w:t>
+      </w:r>
+    </w:p>
+    <w:p>
+      <w:pPr>
+        <w:pStyle w:val="ListParagraph"/>
+        <w:numPr>
+          <w:ilvl w:val="3"/>
+          <w:numId w:val="19"/>
+        </w:numPr>
+      </w:pPr>
+      <w:r>
+        <w:t>firstElementChild,lastElementChild,nextElementSibling,previousElementSibling</w:t>
+      </w:r>
+    </w:p>
+    <w:p>
+      <w:pPr>
+        <w:pStyle w:val="ListParagraph"/>
+        <w:numPr>
+          <w:ilvl w:val="2"/>
+          <w:numId w:val="19"/>
+        </w:numPr>
+      </w:pPr>
+      <w:r>
+        <w:t>construct/copy nodes</w:t>
+      </w:r>
+    </w:p>
+    <w:p>
+      <w:pPr>
+        <w:pStyle w:val="ListParagraph"/>
+        <w:numPr>
+          <w:ilvl w:val="3"/>
+          <w:numId w:val="19"/>
+        </w:numPr>
+      </w:pPr>
+      <w:r>
+        <w:t>createElement(), createTextNode(), createAttribute()</w:t>
+      </w:r>
       <w:bookmarkStart w:id="0" w:name="_GoBack"/>
       <w:bookmarkEnd w:id="0"/>
-      <w:r>
-        <w:t xml:space="preserve"> CSS a custom language syntax that typically includes features that don’t exist in pure CSS (e.g. Variables, Control Flow, Nesting, Mixins, Functions, etc.)</w:t>
-      </w:r>
-    </w:p>
-    <w:p/>
-    <w:p>
-      <w:pPr>
-        <w:ind w:left="1800"/>
-      </w:pPr>
-      <w:r>
-        <w:t>e.g SASS, LESS, Stylus, SCSS *more popular</w:t>
-      </w:r>
-    </w:p>
-    <w:p>
-      <w:pPr>
-        <w:pStyle w:val="ListParagraph"/>
-        <w:numPr>
-          <w:ilvl w:val="0"/>
-          <w:numId w:val="17"/>
-        </w:numPr>
-      </w:pPr>
-      <w:r>
-        <w:t>CSS Frameworks</w:t>
-      </w:r>
-    </w:p>
-    <w:p>
-      <w:pPr>
-        <w:pStyle w:val="ListParagraph"/>
-        <w:numPr>
-          <w:ilvl w:val="1"/>
-          <w:numId w:val="17"/>
-        </w:numPr>
-      </w:pPr>
-      <w:r>
-        <w:t>Provides predefined CSS design functionality that can be reused, extended and customized</w:t>
-      </w:r>
-    </w:p>
-    <w:p>
-      <w:pPr>
-        <w:ind w:left="1080"/>
-      </w:pPr>
-    </w:p>
-    <w:p>
-      <w:pPr>
-        <w:ind w:left="1440" w:firstLine="360"/>
-      </w:pPr>
-      <w:r>
-        <w:t>e.g Boot</w:t>
-      </w:r>
-      <w:r>
-        <w:t>strap, Foundation, Maximizer, etc.</w:t>
-      </w:r>
-    </w:p>
-    <w:p>
-      <w:pPr>
-        <w:pStyle w:val="ListParagraph"/>
-        <w:numPr>
-          <w:ilvl w:val="0"/>
-          <w:numId w:val="17"/>
-        </w:numPr>
-      </w:pPr>
-      <w:r>
-        <w:lastRenderedPageBreak/>
-        <w:t>CSS Polyfills</w:t>
-      </w:r>
-    </w:p>
-    <w:p>
-      <w:pPr>
-        <w:pStyle w:val="ListParagraph"/>
-        <w:numPr>
-          <w:ilvl w:val="1"/>
-          <w:numId w:val="17"/>
-        </w:numPr>
-      </w:pPr>
-      <w:r>
-        <w:t xml:space="preserve">Provides </w:t>
-      </w:r>
-      <w:r>
-        <w:t>future</w:t>
-      </w:r>
-      <w:r>
-        <w:t xml:space="preserve"> developers expect browsers to provide natively</w:t>
-      </w:r>
-    </w:p>
-    <w:p>
-      <w:pPr>
-        <w:ind w:left="720"/>
-      </w:pPr>
-    </w:p>
-    <w:p>
-      <w:pPr>
-        <w:ind w:left="1800"/>
-      </w:pPr>
-      <w:r>
-        <w:t>e.g Modernizr, Selectivizr</w:t>
-      </w:r>
-      <w:r>
-        <w:t>, etc.</w:t>
-      </w:r>
-    </w:p>
-    <w:p>
-      <w:pPr>
-        <w:ind w:left="720"/>
-      </w:pPr>
-    </w:p>
-    <w:p>
-      <w:pPr>
-        <w:ind w:left="720"/>
-      </w:pPr>
     </w:p>
     <w:p>
       <w:pPr>
@@ -2457,7 +3077,7 @@
 </file>
 
 <file path=word/numbering.xml><?xml version="1.0" encoding="utf-8"?>
-<w:numbering xmlns:wpc="http://schemas.microsoft.com/office/word/2010/wordprocessingCanvas" xmlns:cx="http://schemas.microsoft.com/office/drawing/2014/chartex" xmlns:cx1="http://schemas.microsoft.com/office/drawing/2015/9/8/chartex" xmlns:mc="http://schemas.openxmlformats.org/markup-compatibility/2006" xmlns:o="urn:schemas-microsoft-com:office:office" xmlns:r="http://schemas.openxmlformats.org/officeDocument/2006/relationships" xmlns:m="http://schemas.openxmlformats.org/officeDocument/2006/math" xmlns:v="urn:schemas-microsoft-com:vml" xmlns:wp14="http://schemas.microsoft.com/office/word/2010/wordprocessingDrawing" xmlns:wp="http://schemas.openxmlformats.org/drawingml/2006/wordprocessingDrawing" xmlns:w10="urn:schemas-microsoft-com:office:word" xmlns:w="http://schemas.openxmlformats.org/wordprocessingml/2006/main" xmlns:w14="http://schemas.microsoft.com/office/word/2010/wordml" xmlns:w15="http://schemas.microsoft.com/office/word/2012/wordml" xmlns:w16se="http://schemas.microsoft.com/office/word/2015/wordml/symex" xmlns:wpg="http://schemas.microsoft.com/office/word/2010/wordprocessingGroup" xmlns:wpi="http://schemas.microsoft.com/office/word/2010/wordprocessingInk" xmlns:wne="http://schemas.microsoft.com/office/word/2006/wordml" xmlns:wps="http://schemas.microsoft.com/office/word/2010/wordprocessingShape" mc:Ignorable="w14 w15 w16se wp14">
+<w:numbering xmlns:wpc="http://schemas.microsoft.com/office/word/2010/wordprocessingCanvas" xmlns:cx="http://schemas.microsoft.com/office/drawing/2014/chartex" xmlns:cx1="http://schemas.microsoft.com/office/drawing/2015/9/8/chartex" xmlns:cx2="http://schemas.microsoft.com/office/drawing/2015/10/21/chartex" xmlns:cx3="http://schemas.microsoft.com/office/drawing/2016/5/9/chartex" xmlns:cx4="http://schemas.microsoft.com/office/drawing/2016/5/10/chartex" xmlns:cx5="http://schemas.microsoft.com/office/drawing/2016/5/11/chartex" xmlns:cx6="http://schemas.microsoft.com/office/drawing/2016/5/12/chartex" xmlns:cx7="http://schemas.microsoft.com/office/drawing/2016/5/13/chartex" xmlns:cx8="http://schemas.microsoft.com/office/drawing/2016/5/14/chartex" xmlns:mc="http://schemas.openxmlformats.org/markup-compatibility/2006" xmlns:aink="http://schemas.microsoft.com/office/drawing/2016/ink" xmlns:am3d="http://schemas.microsoft.com/office/drawing/2017/model3d" xmlns:o="urn:schemas-microsoft-com:office:office" xmlns:r="http://schemas.openxmlformats.org/officeDocument/2006/relationships" xmlns:m="http://schemas.openxmlformats.org/officeDocument/2006/math" xmlns:v="urn:schemas-microsoft-com:vml" xmlns:wp14="http://schemas.microsoft.com/office/word/2010/wordprocessingDrawing" xmlns:wp="http://schemas.openxmlformats.org/drawingml/2006/wordprocessingDrawing" xmlns:w10="urn:schemas-microsoft-com:office:word" xmlns:w="http://schemas.openxmlformats.org/wordprocessingml/2006/main" xmlns:w14="http://schemas.microsoft.com/office/word/2010/wordml" xmlns:w15="http://schemas.microsoft.com/office/word/2012/wordml" xmlns:w16cid="http://schemas.microsoft.com/office/word/2016/wordml/cid" xmlns:w16se="http://schemas.microsoft.com/office/word/2015/wordml/symex" xmlns:wpg="http://schemas.microsoft.com/office/word/2010/wordprocessingGroup" xmlns:wpi="http://schemas.microsoft.com/office/word/2010/wordprocessingInk" xmlns:wne="http://schemas.microsoft.com/office/word/2006/wordml" xmlns:wps="http://schemas.microsoft.com/office/word/2010/wordprocessingShape" mc:Ignorable="w14 w15 w16se w16cid wp14">
   <w:abstractNum w:abstractNumId="0" w15:restartNumberingAfterBreak="0">
     <w:nsid w:val="000F5A8A"/>
     <w:multiLevelType w:val="hybridMultilevel"/>
@@ -3880,6 +4500,119 @@
     </w:lvl>
   </w:abstractNum>
   <w:abstractNum w:abstractNumId="13" w15:restartNumberingAfterBreak="0">
+    <w:nsid w:val="63EA5D28"/>
+    <w:multiLevelType w:val="hybridMultilevel"/>
+    <w:tmpl w:val="059A62C4"/>
+    <w:lvl w:ilvl="0" w:tplc="04090001">
+      <w:start w:val="1"/>
+      <w:numFmt w:val="bullet"/>
+      <w:lvlText w:val=""/>
+      <w:lvlJc w:val="left"/>
+      <w:pPr>
+        <w:ind w:left="1440" w:hanging="360"/>
+      </w:pPr>
+      <w:rPr>
+        <w:rFonts w:ascii="Symbol" w:hAnsi="Symbol" w:hint="default"/>
+      </w:rPr>
+    </w:lvl>
+    <w:lvl w:ilvl="1" w:tplc="04090003" w:tentative="1">
+      <w:start w:val="1"/>
+      <w:numFmt w:val="bullet"/>
+      <w:lvlText w:val="o"/>
+      <w:lvlJc w:val="left"/>
+      <w:pPr>
+        <w:ind w:left="2160" w:hanging="360"/>
+      </w:pPr>
+      <w:rPr>
+        <w:rFonts w:ascii="Courier New" w:hAnsi="Courier New" w:cs="Courier New" w:hint="default"/>
+      </w:rPr>
+    </w:lvl>
+    <w:lvl w:ilvl="2" w:tplc="04090005" w:tentative="1">
+      <w:start w:val="1"/>
+      <w:numFmt w:val="bullet"/>
+      <w:lvlText w:val=""/>
+      <w:lvlJc w:val="left"/>
+      <w:pPr>
+        <w:ind w:left="2880" w:hanging="360"/>
+      </w:pPr>
+      <w:rPr>
+        <w:rFonts w:ascii="Wingdings" w:hAnsi="Wingdings" w:hint="default"/>
+      </w:rPr>
+    </w:lvl>
+    <w:lvl w:ilvl="3" w:tplc="04090001" w:tentative="1">
+      <w:start w:val="1"/>
+      <w:numFmt w:val="bullet"/>
+      <w:lvlText w:val=""/>
+      <w:lvlJc w:val="left"/>
+      <w:pPr>
+        <w:ind w:left="3600" w:hanging="360"/>
+      </w:pPr>
+      <w:rPr>
+        <w:rFonts w:ascii="Symbol" w:hAnsi="Symbol" w:hint="default"/>
+      </w:rPr>
+    </w:lvl>
+    <w:lvl w:ilvl="4" w:tplc="04090003" w:tentative="1">
+      <w:start w:val="1"/>
+      <w:numFmt w:val="bullet"/>
+      <w:lvlText w:val="o"/>
+      <w:lvlJc w:val="left"/>
+      <w:pPr>
+        <w:ind w:left="4320" w:hanging="360"/>
+      </w:pPr>
+      <w:rPr>
+        <w:rFonts w:ascii="Courier New" w:hAnsi="Courier New" w:cs="Courier New" w:hint="default"/>
+      </w:rPr>
+    </w:lvl>
+    <w:lvl w:ilvl="5" w:tplc="04090005" w:tentative="1">
+      <w:start w:val="1"/>
+      <w:numFmt w:val="bullet"/>
+      <w:lvlText w:val=""/>
+      <w:lvlJc w:val="left"/>
+      <w:pPr>
+        <w:ind w:left="5040" w:hanging="360"/>
+      </w:pPr>
+      <w:rPr>
+        <w:rFonts w:ascii="Wingdings" w:hAnsi="Wingdings" w:hint="default"/>
+      </w:rPr>
+    </w:lvl>
+    <w:lvl w:ilvl="6" w:tplc="04090001" w:tentative="1">
+      <w:start w:val="1"/>
+      <w:numFmt w:val="bullet"/>
+      <w:lvlText w:val=""/>
+      <w:lvlJc w:val="left"/>
+      <w:pPr>
+        <w:ind w:left="5760" w:hanging="360"/>
+      </w:pPr>
+      <w:rPr>
+        <w:rFonts w:ascii="Symbol" w:hAnsi="Symbol" w:hint="default"/>
+      </w:rPr>
+    </w:lvl>
+    <w:lvl w:ilvl="7" w:tplc="04090003" w:tentative="1">
+      <w:start w:val="1"/>
+      <w:numFmt w:val="bullet"/>
+      <w:lvlText w:val="o"/>
+      <w:lvlJc w:val="left"/>
+      <w:pPr>
+        <w:ind w:left="6480" w:hanging="360"/>
+      </w:pPr>
+      <w:rPr>
+        <w:rFonts w:ascii="Courier New" w:hAnsi="Courier New" w:cs="Courier New" w:hint="default"/>
+      </w:rPr>
+    </w:lvl>
+    <w:lvl w:ilvl="8" w:tplc="04090005" w:tentative="1">
+      <w:start w:val="1"/>
+      <w:numFmt w:val="bullet"/>
+      <w:lvlText w:val=""/>
+      <w:lvlJc w:val="left"/>
+      <w:pPr>
+        <w:ind w:left="7200" w:hanging="360"/>
+      </w:pPr>
+      <w:rPr>
+        <w:rFonts w:ascii="Wingdings" w:hAnsi="Wingdings" w:hint="default"/>
+      </w:rPr>
+    </w:lvl>
+  </w:abstractNum>
+  <w:abstractNum w:abstractNumId="14" w15:restartNumberingAfterBreak="0">
     <w:nsid w:val="704A1ADD"/>
     <w:multiLevelType w:val="hybridMultilevel"/>
     <w:tmpl w:val="BA3AC282"/>
@@ -3992,7 +4725,7 @@
       </w:rPr>
     </w:lvl>
   </w:abstractNum>
-  <w:abstractNum w:abstractNumId="14" w15:restartNumberingAfterBreak="0">
+  <w:abstractNum w:abstractNumId="15" w15:restartNumberingAfterBreak="0">
     <w:nsid w:val="758D69DA"/>
     <w:multiLevelType w:val="hybridMultilevel"/>
     <w:tmpl w:val="212AD4A4"/>
@@ -4105,7 +4838,7 @@
       </w:rPr>
     </w:lvl>
   </w:abstractNum>
-  <w:abstractNum w:abstractNumId="15" w15:restartNumberingAfterBreak="0">
+  <w:abstractNum w:abstractNumId="16" w15:restartNumberingAfterBreak="0">
     <w:nsid w:val="78F648B9"/>
     <w:multiLevelType w:val="hybridMultilevel"/>
     <w:tmpl w:val="6784D21E"/>
@@ -4218,7 +4951,7 @@
       </w:rPr>
     </w:lvl>
   </w:abstractNum>
-  <w:abstractNum w:abstractNumId="16" w15:restartNumberingAfterBreak="0">
+  <w:abstractNum w:abstractNumId="17" w15:restartNumberingAfterBreak="0">
     <w:nsid w:val="7E3F19B6"/>
     <w:multiLevelType w:val="hybridMultilevel"/>
     <w:tmpl w:val="07301E5A"/>
@@ -4319,6 +5052,119 @@
       </w:rPr>
     </w:lvl>
     <w:lvl w:ilvl="8" w:tplc="34090005" w:tentative="1">
+      <w:start w:val="1"/>
+      <w:numFmt w:val="bullet"/>
+      <w:lvlText w:val=""/>
+      <w:lvlJc w:val="left"/>
+      <w:pPr>
+        <w:ind w:left="6480" w:hanging="360"/>
+      </w:pPr>
+      <w:rPr>
+        <w:rFonts w:ascii="Wingdings" w:hAnsi="Wingdings" w:hint="default"/>
+      </w:rPr>
+    </w:lvl>
+  </w:abstractNum>
+  <w:abstractNum w:abstractNumId="18" w15:restartNumberingAfterBreak="0">
+    <w:nsid w:val="7FC56D57"/>
+    <w:multiLevelType w:val="hybridMultilevel"/>
+    <w:tmpl w:val="D21CF99A"/>
+    <w:lvl w:ilvl="0" w:tplc="04090001">
+      <w:start w:val="1"/>
+      <w:numFmt w:val="bullet"/>
+      <w:lvlText w:val=""/>
+      <w:lvlJc w:val="left"/>
+      <w:pPr>
+        <w:ind w:left="720" w:hanging="360"/>
+      </w:pPr>
+      <w:rPr>
+        <w:rFonts w:ascii="Symbol" w:hAnsi="Symbol" w:hint="default"/>
+      </w:rPr>
+    </w:lvl>
+    <w:lvl w:ilvl="1" w:tplc="04090003">
+      <w:start w:val="1"/>
+      <w:numFmt w:val="bullet"/>
+      <w:lvlText w:val="o"/>
+      <w:lvlJc w:val="left"/>
+      <w:pPr>
+        <w:ind w:left="1440" w:hanging="360"/>
+      </w:pPr>
+      <w:rPr>
+        <w:rFonts w:ascii="Courier New" w:hAnsi="Courier New" w:cs="Courier New" w:hint="default"/>
+      </w:rPr>
+    </w:lvl>
+    <w:lvl w:ilvl="2" w:tplc="04090005">
+      <w:start w:val="1"/>
+      <w:numFmt w:val="bullet"/>
+      <w:lvlText w:val=""/>
+      <w:lvlJc w:val="left"/>
+      <w:pPr>
+        <w:ind w:left="2160" w:hanging="360"/>
+      </w:pPr>
+      <w:rPr>
+        <w:rFonts w:ascii="Wingdings" w:hAnsi="Wingdings" w:hint="default"/>
+      </w:rPr>
+    </w:lvl>
+    <w:lvl w:ilvl="3" w:tplc="04090001">
+      <w:start w:val="1"/>
+      <w:numFmt w:val="bullet"/>
+      <w:lvlText w:val=""/>
+      <w:lvlJc w:val="left"/>
+      <w:pPr>
+        <w:ind w:left="2880" w:hanging="360"/>
+      </w:pPr>
+      <w:rPr>
+        <w:rFonts w:ascii="Symbol" w:hAnsi="Symbol" w:hint="default"/>
+      </w:rPr>
+    </w:lvl>
+    <w:lvl w:ilvl="4" w:tplc="04090003" w:tentative="1">
+      <w:start w:val="1"/>
+      <w:numFmt w:val="bullet"/>
+      <w:lvlText w:val="o"/>
+      <w:lvlJc w:val="left"/>
+      <w:pPr>
+        <w:ind w:left="3600" w:hanging="360"/>
+      </w:pPr>
+      <w:rPr>
+        <w:rFonts w:ascii="Courier New" w:hAnsi="Courier New" w:cs="Courier New" w:hint="default"/>
+      </w:rPr>
+    </w:lvl>
+    <w:lvl w:ilvl="5" w:tplc="04090005" w:tentative="1">
+      <w:start w:val="1"/>
+      <w:numFmt w:val="bullet"/>
+      <w:lvlText w:val=""/>
+      <w:lvlJc w:val="left"/>
+      <w:pPr>
+        <w:ind w:left="4320" w:hanging="360"/>
+      </w:pPr>
+      <w:rPr>
+        <w:rFonts w:ascii="Wingdings" w:hAnsi="Wingdings" w:hint="default"/>
+      </w:rPr>
+    </w:lvl>
+    <w:lvl w:ilvl="6" w:tplc="04090001" w:tentative="1">
+      <w:start w:val="1"/>
+      <w:numFmt w:val="bullet"/>
+      <w:lvlText w:val=""/>
+      <w:lvlJc w:val="left"/>
+      <w:pPr>
+        <w:ind w:left="5040" w:hanging="360"/>
+      </w:pPr>
+      <w:rPr>
+        <w:rFonts w:ascii="Symbol" w:hAnsi="Symbol" w:hint="default"/>
+      </w:rPr>
+    </w:lvl>
+    <w:lvl w:ilvl="7" w:tplc="04090003" w:tentative="1">
+      <w:start w:val="1"/>
+      <w:numFmt w:val="bullet"/>
+      <w:lvlText w:val="o"/>
+      <w:lvlJc w:val="left"/>
+      <w:pPr>
+        <w:ind w:left="5760" w:hanging="360"/>
+      </w:pPr>
+      <w:rPr>
+        <w:rFonts w:ascii="Courier New" w:hAnsi="Courier New" w:cs="Courier New" w:hint="default"/>
+      </w:rPr>
+    </w:lvl>
+    <w:lvl w:ilvl="8" w:tplc="04090005" w:tentative="1">
       <w:start w:val="1"/>
       <w:numFmt w:val="bullet"/>
       <w:lvlText w:val=""/>
@@ -4341,7 +5187,7 @@
     <w:abstractNumId w:val="10"/>
   </w:num>
   <w:num w:numId="4">
-    <w:abstractNumId w:val="14"/>
+    <w:abstractNumId w:val="15"/>
   </w:num>
   <w:num w:numId="5">
     <w:abstractNumId w:val="6"/>
@@ -4362,13 +5208,13 @@
     <w:abstractNumId w:val="12"/>
   </w:num>
   <w:num w:numId="11">
-    <w:abstractNumId w:val="13"/>
+    <w:abstractNumId w:val="14"/>
   </w:num>
   <w:num w:numId="12">
-    <w:abstractNumId w:val="16"/>
+    <w:abstractNumId w:val="17"/>
   </w:num>
   <w:num w:numId="13">
-    <w:abstractNumId w:val="15"/>
+    <w:abstractNumId w:val="16"/>
   </w:num>
   <w:num w:numId="14">
     <w:abstractNumId w:val="9"/>
@@ -4382,11 +5228,17 @@
   <w:num w:numId="17">
     <w:abstractNumId w:val="8"/>
   </w:num>
+  <w:num w:numId="18">
+    <w:abstractNumId w:val="13"/>
+  </w:num>
+  <w:num w:numId="19">
+    <w:abstractNumId w:val="18"/>
+  </w:num>
 </w:numbering>
 </file>
 
 <file path=word/styles.xml><?xml version="1.0" encoding="utf-8"?>
-<w:styles xmlns:mc="http://schemas.openxmlformats.org/markup-compatibility/2006" xmlns:r="http://schemas.openxmlformats.org/officeDocument/2006/relationships" xmlns:w="http://schemas.openxmlformats.org/wordprocessingml/2006/main" xmlns:w14="http://schemas.microsoft.com/office/word/2010/wordml" xmlns:w15="http://schemas.microsoft.com/office/word/2012/wordml" xmlns:w16se="http://schemas.microsoft.com/office/word/2015/wordml/symex" mc:Ignorable="w14 w15 w16se">
+<w:styles xmlns:mc="http://schemas.openxmlformats.org/markup-compatibility/2006" xmlns:r="http://schemas.openxmlformats.org/officeDocument/2006/relationships" xmlns:w="http://schemas.openxmlformats.org/wordprocessingml/2006/main" xmlns:w14="http://schemas.microsoft.com/office/word/2010/wordml" xmlns:w15="http://schemas.microsoft.com/office/word/2012/wordml" xmlns:w16cid="http://schemas.microsoft.com/office/word/2016/wordml/cid" xmlns:w16se="http://schemas.microsoft.com/office/word/2015/wordml/symex" mc:Ignorable="w14 w15 w16se w16cid">
   <w:docDefaults>
     <w:rPrDefault>
       <w:rPr>
@@ -4402,7 +5254,7 @@
       </w:pPr>
     </w:pPrDefault>
   </w:docDefaults>
-  <w:latentStyles w:defLockedState="0" w:defUIPriority="99" w:defSemiHidden="0" w:defUnhideWhenUsed="0" w:defQFormat="0" w:count="371">
+  <w:latentStyles w:defLockedState="0" w:defUIPriority="99" w:defSemiHidden="0" w:defUnhideWhenUsed="0" w:defQFormat="0" w:count="375">
     <w:lsdException w:name="Normal" w:uiPriority="0" w:qFormat="1"/>
     <w:lsdException w:name="heading 1" w:uiPriority="9" w:qFormat="1"/>
     <w:lsdException w:name="heading 2" w:semiHidden="1" w:uiPriority="9" w:unhideWhenUsed="1" w:qFormat="1"/>
@@ -4508,7 +5360,6 @@
     <w:lsdException w:name="HTML Sample" w:semiHidden="1" w:unhideWhenUsed="1"/>
     <w:lsdException w:name="HTML Typewriter" w:semiHidden="1" w:unhideWhenUsed="1"/>
     <w:lsdException w:name="HTML Variable" w:semiHidden="1" w:unhideWhenUsed="1"/>
-    <w:lsdException w:name="Normal Table" w:semiHidden="1" w:unhideWhenUsed="1"/>
     <w:lsdException w:name="annotation subject" w:semiHidden="1" w:unhideWhenUsed="1"/>
     <w:lsdException w:name="No List" w:semiHidden="1" w:unhideWhenUsed="1"/>
     <w:lsdException w:name="Outline List 1" w:semiHidden="1" w:unhideWhenUsed="1"/>
@@ -4552,10 +5403,8 @@
     <w:lsdException w:name="Table Elegant" w:semiHidden="1" w:unhideWhenUsed="1"/>
     <w:lsdException w:name="Table Professional" w:semiHidden="1" w:unhideWhenUsed="1"/>
     <w:lsdException w:name="Table Subtle 1" w:semiHidden="1" w:unhideWhenUsed="1"/>
-    <w:lsdException w:name="Table Subtle 2" w:semiHidden="1" w:unhideWhenUsed="1"/>
     <w:lsdException w:name="Table Web 1" w:semiHidden="1" w:unhideWhenUsed="1"/>
     <w:lsdException w:name="Table Web 2" w:semiHidden="1" w:unhideWhenUsed="1"/>
-    <w:lsdException w:name="Table Web 3" w:semiHidden="1" w:unhideWhenUsed="1"/>
     <w:lsdException w:name="Balloon Text" w:semiHidden="1" w:unhideWhenUsed="1"/>
     <w:lsdException w:name="Table Grid" w:uiPriority="39"/>
     <w:lsdException w:name="Table Theme" w:semiHidden="1" w:unhideWhenUsed="1"/>
@@ -4774,6 +5623,10 @@
     <w:lsdException w:name="List Table 5 Dark Accent 6" w:uiPriority="50"/>
     <w:lsdException w:name="List Table 6 Colorful Accent 6" w:uiPriority="51"/>
     <w:lsdException w:name="List Table 7 Colorful Accent 6" w:uiPriority="52"/>
+    <w:lsdException w:name="Mention" w:semiHidden="1" w:unhideWhenUsed="1"/>
+    <w:lsdException w:name="Smart Hyperlink" w:semiHidden="1" w:unhideWhenUsed="1"/>
+    <w:lsdException w:name="Hashtag" w:semiHidden="1" w:unhideWhenUsed="1"/>
+    <w:lsdException w:name="Unresolved Mention" w:semiHidden="1" w:unhideWhenUsed="1"/>
   </w:latentStyles>
   <w:style w:type="paragraph" w:default="1" w:styleId="Normal">
     <w:name w:val="Normal"/>

</xml_diff>